<commit_message>
Added herbal stuff and castor/corax
</commit_message>
<xml_diff>
--- a/RBNew/Anthis/AnthisHerbalism.docx
+++ b/RBNew/Anthis/AnthisHerbalism.docx
@@ -124,11 +124,11 @@
         <w:tblLook w:val="04A0" w:firstRow="1" w:lastRow="0" w:firstColumn="1" w:lastColumn="0" w:noHBand="0" w:noVBand="1"/>
       </w:tblPr>
       <w:tblGrid>
-        <w:gridCol w:w="1034"/>
+        <w:gridCol w:w="1036"/>
         <w:gridCol w:w="733"/>
-        <w:gridCol w:w="3612"/>
+        <w:gridCol w:w="3611"/>
         <w:gridCol w:w="597"/>
-        <w:gridCol w:w="3374"/>
+        <w:gridCol w:w="3373"/>
       </w:tblGrid>
       <w:tr>
         <w:tc>
@@ -352,7 +352,7 @@
                 <w:sz w:val="14"/>
                 <w:szCs w:val="16"/>
               </w:rPr>
-              <w:t>6</w:t>
+              <w:t>4</w:t>
             </w:r>
             <w:r>
               <w:rPr>
@@ -403,6 +403,134 @@
                 <w:szCs w:val="16"/>
               </w:rPr>
             </w:pPr>
+            <w:r>
+              <w:rPr>
+                <w:rFonts w:ascii="Pericles" w:hAnsi="Pericles"/>
+                <w:i/>
+                <w:sz w:val="14"/>
+                <w:szCs w:val="16"/>
+                <w:u w:val="single"/>
+              </w:rPr>
+              <w:t>Adder Paste</w:t>
+            </w:r>
+            <w:r>
+              <w:rPr>
+                <w:rFonts w:ascii="Pericles" w:hAnsi="Pericles"/>
+                <w:sz w:val="14"/>
+                <w:szCs w:val="16"/>
+              </w:rPr>
+              <w:t xml:space="preserve"> </w:t>
+            </w:r>
+            <w:r>
+              <w:rPr>
+                <w:rFonts w:ascii="Arial" w:hAnsi="Arial" w:cs="Arial"/>
+                <w:sz w:val="14"/>
+                <w:szCs w:val="16"/>
+              </w:rPr>
+              <w:t>–</w:t>
+            </w:r>
+            <w:r>
+              <w:rPr>
+                <w:rFonts w:ascii="Pericles" w:hAnsi="Pericles"/>
+                <w:sz w:val="14"/>
+                <w:szCs w:val="16"/>
+              </w:rPr>
+              <w:t xml:space="preserve"> Increases to </w:t>
+            </w:r>
+            <w:proofErr w:type="spellStart"/>
+            <w:proofErr w:type="gramStart"/>
+            <w:r>
+              <w:rPr>
+                <w:rFonts w:ascii="Pericles" w:hAnsi="Pericles"/>
+                <w:sz w:val="14"/>
+                <w:szCs w:val="16"/>
+              </w:rPr>
+              <w:t>sitcky</w:t>
+            </w:r>
+            <w:proofErr w:type="spellEnd"/>
+            <w:r>
+              <w:rPr>
+                <w:rFonts w:ascii="Pericles" w:hAnsi="Pericles"/>
+                <w:sz w:val="14"/>
+                <w:szCs w:val="16"/>
+              </w:rPr>
+              <w:t>(</w:t>
+            </w:r>
+            <w:proofErr w:type="gramEnd"/>
+            <w:r>
+              <w:rPr>
+                <w:rFonts w:ascii="Pericles" w:hAnsi="Pericles"/>
+                <w:sz w:val="14"/>
+                <w:szCs w:val="16"/>
+              </w:rPr>
+              <w:t>8)(DL12; 20G)</w:t>
+            </w:r>
+          </w:p>
+          <w:p>
+            <w:pPr>
+              <w:pStyle w:val="ListParagraph"/>
+              <w:numPr>
+                <w:ilvl w:val="0"/>
+                <w:numId w:val="3"/>
+              </w:numPr>
+              <w:rPr>
+                <w:rFonts w:ascii="Pericles" w:hAnsi="Pericles"/>
+                <w:sz w:val="14"/>
+                <w:szCs w:val="16"/>
+              </w:rPr>
+            </w:pPr>
+            <w:r>
+              <w:rPr>
+                <w:rFonts w:ascii="Pericles" w:hAnsi="Pericles"/>
+                <w:i/>
+                <w:sz w:val="14"/>
+                <w:szCs w:val="16"/>
+                <w:u w:val="single"/>
+              </w:rPr>
+              <w:t>Adder Oil</w:t>
+            </w:r>
+            <w:r>
+              <w:rPr>
+                <w:rFonts w:ascii="Pericles" w:hAnsi="Pericles"/>
+                <w:sz w:val="14"/>
+                <w:szCs w:val="16"/>
+              </w:rPr>
+              <w:t xml:space="preserve"> </w:t>
+            </w:r>
+            <w:r>
+              <w:rPr>
+                <w:rFonts w:ascii="Arial" w:hAnsi="Arial" w:cs="Arial"/>
+                <w:sz w:val="14"/>
+                <w:szCs w:val="16"/>
+              </w:rPr>
+              <w:t>–</w:t>
+            </w:r>
+            <w:r>
+              <w:rPr>
+                <w:rFonts w:ascii="Pericles" w:hAnsi="Pericles"/>
+                <w:sz w:val="14"/>
+                <w:szCs w:val="16"/>
+              </w:rPr>
+              <w:t xml:space="preserve"> Distilled into a poisonous oil that does 1d4 penetrating damage for 4 rounds (Tough </w:t>
+            </w:r>
+            <w:proofErr w:type="gramStart"/>
+            <w:r>
+              <w:rPr>
+                <w:rFonts w:ascii="Pericles" w:hAnsi="Pericles"/>
+                <w:sz w:val="14"/>
+                <w:szCs w:val="16"/>
+              </w:rPr>
+              <w:t>16)(</w:t>
+            </w:r>
+            <w:proofErr w:type="gramEnd"/>
+            <w:r>
+              <w:rPr>
+                <w:rFonts w:ascii="Pericles" w:hAnsi="Pericles"/>
+                <w:sz w:val="14"/>
+                <w:szCs w:val="16"/>
+              </w:rPr>
+              <w:t>DL 16; 25G)</w:t>
+            </w:r>
           </w:p>
         </w:tc>
       </w:tr>
@@ -555,10 +683,92 @@
               </w:numPr>
               <w:rPr>
                 <w:rFonts w:ascii="Pericles" w:hAnsi="Pericles"/>
-                <w:sz w:val="14"/>
-                <w:szCs w:val="16"/>
-              </w:rPr>
-            </w:pPr>
+                <w:i/>
+                <w:sz w:val="14"/>
+                <w:szCs w:val="16"/>
+                <w:u w:val="single"/>
+              </w:rPr>
+            </w:pPr>
+            <w:proofErr w:type="spellStart"/>
+            <w:r>
+              <w:rPr>
+                <w:rFonts w:ascii="Pericles" w:hAnsi="Pericles"/>
+                <w:i/>
+                <w:sz w:val="14"/>
+                <w:szCs w:val="16"/>
+                <w:u w:val="single"/>
+              </w:rPr>
+              <w:t>Sobright</w:t>
+            </w:r>
+            <w:proofErr w:type="spellEnd"/>
+            <w:r>
+              <w:rPr>
+                <w:rFonts w:ascii="Pericles" w:hAnsi="Pericles"/>
+                <w:i/>
+                <w:sz w:val="14"/>
+                <w:szCs w:val="16"/>
+                <w:u w:val="single"/>
+              </w:rPr>
+              <w:t xml:space="preserve"> Toxin</w:t>
+            </w:r>
+            <w:r>
+              <w:rPr>
+                <w:rFonts w:ascii="Pericles" w:hAnsi="Pericles"/>
+                <w:sz w:val="14"/>
+                <w:szCs w:val="16"/>
+              </w:rPr>
+              <w:t xml:space="preserve"> </w:t>
+            </w:r>
+            <w:r>
+              <w:rPr>
+                <w:rFonts w:ascii="Arial" w:hAnsi="Arial" w:cs="Arial"/>
+                <w:sz w:val="14"/>
+                <w:szCs w:val="16"/>
+              </w:rPr>
+              <w:t>–</w:t>
+            </w:r>
+            <w:r>
+              <w:rPr>
+                <w:rFonts w:ascii="Pericles" w:hAnsi="Pericles"/>
+                <w:sz w:val="14"/>
+                <w:szCs w:val="16"/>
+              </w:rPr>
+              <w:t xml:space="preserve"> Oil placed into a drink causes an immediate, debilitating headache </w:t>
+            </w:r>
+            <w:r>
+              <w:rPr>
+                <w:rFonts w:ascii="Arial" w:hAnsi="Arial" w:cs="Arial"/>
+                <w:sz w:val="14"/>
+                <w:szCs w:val="16"/>
+              </w:rPr>
+              <w:t>–</w:t>
+            </w:r>
+            <w:r>
+              <w:rPr>
+                <w:rFonts w:ascii="Pericles" w:hAnsi="Pericles"/>
+                <w:sz w:val="14"/>
+                <w:szCs w:val="16"/>
+              </w:rPr>
+              <w:t xml:space="preserve"> </w:t>
+            </w:r>
+            <w:proofErr w:type="gramStart"/>
+            <w:r>
+              <w:rPr>
+                <w:rFonts w:ascii="Pericles" w:hAnsi="Pericles"/>
+                <w:sz w:val="14"/>
+                <w:szCs w:val="16"/>
+              </w:rPr>
+              <w:t>Impair(</w:t>
+            </w:r>
+            <w:proofErr w:type="gramEnd"/>
+            <w:r>
+              <w:rPr>
+                <w:rFonts w:ascii="Pericles" w:hAnsi="Pericles"/>
+                <w:sz w:val="14"/>
+                <w:szCs w:val="16"/>
+              </w:rPr>
+              <w:t>3) (Toughness 20)(DL 16; 50G)</w:t>
+            </w:r>
           </w:p>
         </w:tc>
       </w:tr>
@@ -633,6 +843,33 @@
               <w:t>Allows herbalist camp treatment to restore 2 hit points instead of 1</w:t>
             </w:r>
           </w:p>
+        </w:tc>
+        <w:tc>
+          <w:tcPr>
+            <w:tcW w:w="248" w:type="pct"/>
+          </w:tcPr>
+          <w:p>
+            <w:pPr>
+              <w:rPr>
+                <w:rFonts w:ascii="Pericles" w:hAnsi="Pericles"/>
+                <w:sz w:val="14"/>
+                <w:szCs w:val="16"/>
+              </w:rPr>
+            </w:pPr>
+            <w:r>
+              <w:rPr>
+                <w:rFonts w:ascii="Pericles" w:hAnsi="Pericles"/>
+                <w:sz w:val="14"/>
+                <w:szCs w:val="16"/>
+              </w:rPr>
+              <w:t>5G</w:t>
+            </w:r>
+          </w:p>
+        </w:tc>
+        <w:tc>
+          <w:tcPr>
+            <w:tcW w:w="1911" w:type="pct"/>
+          </w:tcPr>
           <w:p>
             <w:pPr>
               <w:pStyle w:val="ListParagraph"/>
@@ -649,52 +886,37 @@
             <w:r>
               <w:rPr>
                 <w:rFonts w:ascii="Pericles" w:hAnsi="Pericles"/>
-                <w:sz w:val="14"/>
-                <w:szCs w:val="16"/>
-              </w:rPr>
-              <w:t>2 doses can be turned into a single dose of salve that immediately ends an ignite effect and heals 2d4 burn damage</w:t>
-            </w:r>
-          </w:p>
-        </w:tc>
-        <w:tc>
-          <w:tcPr>
-            <w:tcW w:w="248" w:type="pct"/>
-          </w:tcPr>
-          <w:p>
-            <w:pPr>
-              <w:rPr>
-                <w:rFonts w:ascii="Pericles" w:hAnsi="Pericles"/>
-                <w:sz w:val="14"/>
-                <w:szCs w:val="16"/>
-              </w:rPr>
-            </w:pPr>
-            <w:r>
-              <w:rPr>
-                <w:rFonts w:ascii="Pericles" w:hAnsi="Pericles"/>
-                <w:sz w:val="14"/>
-                <w:szCs w:val="16"/>
-              </w:rPr>
-              <w:t>5G</w:t>
-            </w:r>
-          </w:p>
-        </w:tc>
-        <w:tc>
-          <w:tcPr>
-            <w:tcW w:w="1911" w:type="pct"/>
-          </w:tcPr>
-          <w:p>
-            <w:pPr>
-              <w:pStyle w:val="ListParagraph"/>
-              <w:numPr>
-                <w:ilvl w:val="0"/>
-                <w:numId w:val="3"/>
-              </w:numPr>
-              <w:rPr>
-                <w:rFonts w:ascii="Pericles" w:hAnsi="Pericles"/>
-                <w:sz w:val="14"/>
-                <w:szCs w:val="16"/>
-              </w:rPr>
-            </w:pPr>
+                <w:i/>
+                <w:sz w:val="14"/>
+                <w:szCs w:val="16"/>
+                <w:u w:val="single"/>
+              </w:rPr>
+              <w:t>Burn Salve</w:t>
+            </w:r>
+            <w:r>
+              <w:rPr>
+                <w:rFonts w:ascii="Pericles" w:hAnsi="Pericles"/>
+                <w:sz w:val="14"/>
+                <w:szCs w:val="16"/>
+              </w:rPr>
+              <w:t xml:space="preserve"> </w:t>
+            </w:r>
+            <w:r>
+              <w:rPr>
+                <w:rFonts w:ascii="Arial" w:hAnsi="Arial" w:cs="Arial"/>
+                <w:sz w:val="14"/>
+                <w:szCs w:val="16"/>
+              </w:rPr>
+              <w:t>–</w:t>
+            </w:r>
+            <w:r>
+              <w:rPr>
+                <w:rFonts w:ascii="Pericles" w:hAnsi="Pericles"/>
+                <w:sz w:val="14"/>
+                <w:szCs w:val="16"/>
+              </w:rPr>
+              <w:t xml:space="preserve"> Ends ignite and heals 2d4 damage if that damage was called by fire (DL 12; 20G)</w:t>
+            </w:r>
           </w:p>
         </w:tc>
       </w:tr>
@@ -792,8 +1014,6 @@
               </w:rPr>
               <w:t>20G</w:t>
             </w:r>
-            <w:bookmarkStart w:id="0" w:name="_GoBack"/>
-            <w:bookmarkEnd w:id="0"/>
           </w:p>
         </w:tc>
         <w:tc>
@@ -1418,7 +1638,7 @@
                 <w:sz w:val="14"/>
                 <w:szCs w:val="16"/>
               </w:rPr>
-              <w:t>Cadaver Vine</w:t>
+              <w:t>Butterfly Weed</w:t>
             </w:r>
           </w:p>
         </w:tc>
@@ -1440,7 +1660,7 @@
                 <w:sz w:val="14"/>
                 <w:szCs w:val="16"/>
               </w:rPr>
-              <w:t>2d6</w:t>
+              <w:t>1d3</w:t>
             </w:r>
           </w:p>
         </w:tc>
@@ -1467,7 +1687,7 @@
                 <w:sz w:val="14"/>
                 <w:szCs w:val="16"/>
               </w:rPr>
-              <w:t>Preserves a dead body for up to 1 week/dose</w:t>
+              <w:t>+1 saves vs. charm and mind-control effects for 1 hour</w:t>
             </w:r>
           </w:p>
         </w:tc>
@@ -1489,7 +1709,7 @@
                 <w:sz w:val="14"/>
                 <w:szCs w:val="16"/>
               </w:rPr>
-              <w:t>10G</w:t>
+              <w:t>20G</w:t>
             </w:r>
           </w:p>
         </w:tc>
@@ -1500,41 +1720,137 @@
           <w:p>
             <w:pPr>
               <w:pStyle w:val="ListParagraph"/>
-              <w:numPr>
-                <w:ilvl w:val="0"/>
-                <w:numId w:val="2"/>
-              </w:numPr>
-              <w:rPr>
-                <w:rFonts w:ascii="Pericles" w:hAnsi="Pericles"/>
-                <w:sz w:val="14"/>
-                <w:szCs w:val="16"/>
-              </w:rPr>
-            </w:pPr>
-            <w:r>
-              <w:rPr>
-                <w:rFonts w:ascii="Pericles" w:hAnsi="Pericles"/>
-                <w:sz w:val="14"/>
-                <w:szCs w:val="16"/>
-              </w:rPr>
-              <w:t xml:space="preserve">Priests of </w:t>
-            </w:r>
-            <w:proofErr w:type="spellStart"/>
-            <w:r>
-              <w:rPr>
-                <w:rFonts w:ascii="Pericles" w:hAnsi="Pericles"/>
-                <w:sz w:val="14"/>
-                <w:szCs w:val="16"/>
-              </w:rPr>
-              <w:t>Cancri</w:t>
-            </w:r>
-            <w:proofErr w:type="spellEnd"/>
-            <w:r>
-              <w:rPr>
-                <w:rFonts w:ascii="Pericles" w:hAnsi="Pericles"/>
-                <w:sz w:val="14"/>
-                <w:szCs w:val="16"/>
-              </w:rPr>
-              <w:t xml:space="preserve"> consider this herb holy and can create an incense from it that gives a +1 bonus to any divination</w:t>
+              <w:widowControl/>
+              <w:numPr>
+                <w:ilvl w:val="0"/>
+                <w:numId w:val="4"/>
+              </w:numPr>
+              <w:suppressAutoHyphens w:val="0"/>
+              <w:autoSpaceDN/>
+              <w:spacing w:line="240" w:lineRule="auto"/>
+              <w:textAlignment w:val="auto"/>
+              <w:rPr>
+                <w:rFonts w:ascii="Pericles" w:hAnsi="Pericles"/>
+                <w:i/>
+                <w:sz w:val="14"/>
+                <w:szCs w:val="18"/>
+                <w:u w:val="single"/>
+              </w:rPr>
+            </w:pPr>
+            <w:r>
+              <w:rPr>
+                <w:rFonts w:ascii="Pericles" w:hAnsi="Pericles"/>
+                <w:i/>
+                <w:sz w:val="14"/>
+                <w:szCs w:val="18"/>
+                <w:u w:val="single"/>
+              </w:rPr>
+              <w:t>Monarch Powder</w:t>
+            </w:r>
+            <w:r>
+              <w:rPr>
+                <w:rFonts w:ascii="Pericles" w:hAnsi="Pericles"/>
+                <w:sz w:val="14"/>
+                <w:szCs w:val="18"/>
+              </w:rPr>
+              <w:t xml:space="preserve"> </w:t>
+            </w:r>
+            <w:r>
+              <w:rPr>
+                <w:rFonts w:ascii="Arial" w:hAnsi="Arial" w:cs="Arial"/>
+                <w:sz w:val="14"/>
+                <w:szCs w:val="18"/>
+              </w:rPr>
+              <w:t>–</w:t>
+            </w:r>
+            <w:r>
+              <w:rPr>
+                <w:rFonts w:ascii="Pericles" w:hAnsi="Pericles"/>
+                <w:sz w:val="14"/>
+                <w:szCs w:val="18"/>
+              </w:rPr>
+              <w:t xml:space="preserve"> Makes the imbiber more susceptible to charm effects with a -2 to save (DL 14; 40G)</w:t>
+            </w:r>
+          </w:p>
+          <w:p>
+            <w:pPr>
+              <w:pStyle w:val="ListParagraph"/>
+              <w:widowControl/>
+              <w:numPr>
+                <w:ilvl w:val="0"/>
+                <w:numId w:val="4"/>
+              </w:numPr>
+              <w:suppressAutoHyphens w:val="0"/>
+              <w:autoSpaceDN/>
+              <w:spacing w:line="240" w:lineRule="auto"/>
+              <w:textAlignment w:val="auto"/>
+              <w:rPr>
+                <w:rFonts w:ascii="Pericles" w:hAnsi="Pericles"/>
+                <w:i/>
+                <w:sz w:val="14"/>
+                <w:szCs w:val="18"/>
+                <w:u w:val="single"/>
+              </w:rPr>
+            </w:pPr>
+            <w:r>
+              <w:rPr>
+                <w:rFonts w:ascii="Pericles" w:hAnsi="Pericles"/>
+                <w:i/>
+                <w:sz w:val="14"/>
+                <w:szCs w:val="18"/>
+                <w:u w:val="single"/>
+              </w:rPr>
+              <w:t>Moth Powder</w:t>
+            </w:r>
+            <w:r>
+              <w:rPr>
+                <w:rFonts w:ascii="Pericles" w:hAnsi="Pericles"/>
+                <w:sz w:val="14"/>
+                <w:szCs w:val="18"/>
+              </w:rPr>
+              <w:t xml:space="preserve"> </w:t>
+            </w:r>
+            <w:r>
+              <w:rPr>
+                <w:rFonts w:ascii="Arial" w:hAnsi="Arial" w:cs="Arial"/>
+                <w:sz w:val="14"/>
+                <w:szCs w:val="18"/>
+              </w:rPr>
+              <w:t>–</w:t>
+            </w:r>
+            <w:r>
+              <w:rPr>
+                <w:rFonts w:ascii="Pericles" w:hAnsi="Pericles"/>
+                <w:sz w:val="14"/>
+                <w:szCs w:val="18"/>
+              </w:rPr>
+              <w:t xml:space="preserve"> </w:t>
+            </w:r>
+            <w:r>
+              <w:rPr>
+                <w:rFonts w:ascii="Pericles" w:hAnsi="Pericles"/>
+                <w:sz w:val="14"/>
+                <w:szCs w:val="18"/>
+              </w:rPr>
+              <w:t xml:space="preserve">If blown into the face of your opponent, blurs their vision for 1d3 rounds (-1 to all </w:t>
+            </w:r>
+            <w:proofErr w:type="gramStart"/>
+            <w:r>
+              <w:rPr>
+                <w:rFonts w:ascii="Pericles" w:hAnsi="Pericles"/>
+                <w:sz w:val="14"/>
+                <w:szCs w:val="18"/>
+              </w:rPr>
+              <w:t>skills)(</w:t>
+            </w:r>
+            <w:proofErr w:type="gramEnd"/>
+            <w:r>
+              <w:rPr>
+                <w:rFonts w:ascii="Pericles" w:hAnsi="Pericles"/>
+                <w:sz w:val="14"/>
+                <w:szCs w:val="18"/>
+              </w:rPr>
+              <w:t>DL 14; 25G)</w:t>
             </w:r>
           </w:p>
         </w:tc>
@@ -1558,7 +1874,7 @@
                 <w:sz w:val="14"/>
                 <w:szCs w:val="16"/>
               </w:rPr>
-              <w:t>Chol</w:t>
+              <w:t>Cadaver Vine</w:t>
             </w:r>
           </w:p>
         </w:tc>
@@ -1580,7 +1896,7 @@
                 <w:sz w:val="14"/>
                 <w:szCs w:val="16"/>
               </w:rPr>
-              <w:t>1d6</w:t>
+              <w:t>2d6</w:t>
             </w:r>
           </w:p>
         </w:tc>
@@ -1607,9 +1923,36 @@
                 <w:sz w:val="14"/>
                 <w:szCs w:val="16"/>
               </w:rPr>
-              <w:t>Repels normal insects and spiders</w:t>
-            </w:r>
-          </w:p>
+              <w:t>Preserves a dead body for up to 1 week/dose</w:t>
+            </w:r>
+          </w:p>
+        </w:tc>
+        <w:tc>
+          <w:tcPr>
+            <w:tcW w:w="248" w:type="pct"/>
+          </w:tcPr>
+          <w:p>
+            <w:pPr>
+              <w:rPr>
+                <w:rFonts w:ascii="Pericles" w:hAnsi="Pericles"/>
+                <w:sz w:val="14"/>
+                <w:szCs w:val="16"/>
+              </w:rPr>
+            </w:pPr>
+            <w:r>
+              <w:rPr>
+                <w:rFonts w:ascii="Pericles" w:hAnsi="Pericles"/>
+                <w:sz w:val="14"/>
+                <w:szCs w:val="16"/>
+              </w:rPr>
+              <w:t>10G</w:t>
+            </w:r>
+          </w:p>
+        </w:tc>
+        <w:tc>
+          <w:tcPr>
+            <w:tcW w:w="1911" w:type="pct"/>
+          </w:tcPr>
           <w:p>
             <w:pPr>
               <w:pStyle w:val="ListParagraph"/>
@@ -1629,49 +1972,26 @@
                 <w:sz w:val="14"/>
                 <w:szCs w:val="16"/>
               </w:rPr>
-              <w:t>Giant insects and spiders get -1 accuracy and damage against you for 3 hours</w:t>
-            </w:r>
-          </w:p>
-        </w:tc>
-        <w:tc>
-          <w:tcPr>
-            <w:tcW w:w="248" w:type="pct"/>
-          </w:tcPr>
-          <w:p>
-            <w:pPr>
-              <w:rPr>
-                <w:rFonts w:ascii="Pericles" w:hAnsi="Pericles"/>
-                <w:sz w:val="14"/>
-                <w:szCs w:val="16"/>
-              </w:rPr>
-            </w:pPr>
-            <w:r>
-              <w:rPr>
-                <w:rFonts w:ascii="Pericles" w:hAnsi="Pericles"/>
-                <w:sz w:val="14"/>
-                <w:szCs w:val="16"/>
-              </w:rPr>
-              <w:t>15G</w:t>
-            </w:r>
-          </w:p>
-        </w:tc>
-        <w:tc>
-          <w:tcPr>
-            <w:tcW w:w="1911" w:type="pct"/>
-          </w:tcPr>
-          <w:p>
-            <w:pPr>
-              <w:pStyle w:val="ListParagraph"/>
-              <w:numPr>
-                <w:ilvl w:val="0"/>
-                <w:numId w:val="2"/>
-              </w:numPr>
-              <w:rPr>
-                <w:rFonts w:ascii="Pericles" w:hAnsi="Pericles"/>
-                <w:sz w:val="14"/>
-                <w:szCs w:val="16"/>
-              </w:rPr>
-            </w:pPr>
+              <w:t xml:space="preserve">Priests of </w:t>
+            </w:r>
+            <w:proofErr w:type="spellStart"/>
+            <w:r>
+              <w:rPr>
+                <w:rFonts w:ascii="Pericles" w:hAnsi="Pericles"/>
+                <w:sz w:val="14"/>
+                <w:szCs w:val="16"/>
+              </w:rPr>
+              <w:t>Cancri</w:t>
+            </w:r>
+            <w:proofErr w:type="spellEnd"/>
+            <w:r>
+              <w:rPr>
+                <w:rFonts w:ascii="Pericles" w:hAnsi="Pericles"/>
+                <w:sz w:val="14"/>
+                <w:szCs w:val="16"/>
+              </w:rPr>
+              <w:t xml:space="preserve"> consider this herb holy and can create an incense from it that gives a +1 bonus to any divination</w:t>
+            </w:r>
           </w:p>
         </w:tc>
       </w:tr>
@@ -1694,7 +2014,7 @@
                 <w:sz w:val="14"/>
                 <w:szCs w:val="16"/>
               </w:rPr>
-              <w:t>Coal Black</w:t>
+              <w:t>Celandine</w:t>
             </w:r>
           </w:p>
         </w:tc>
@@ -1716,7 +2036,7 @@
                 <w:sz w:val="14"/>
                 <w:szCs w:val="16"/>
               </w:rPr>
-              <w:t>1d6</w:t>
+              <w:t>1d4</w:t>
             </w:r>
           </w:p>
         </w:tc>
@@ -1743,7 +2063,7 @@
                 <w:sz w:val="14"/>
                 <w:szCs w:val="16"/>
               </w:rPr>
-              <w:t>When eaten, gives +1 to stealth checks for 3 hours</w:t>
+              <w:t>+2 Charisma for 1 hour</w:t>
             </w:r>
           </w:p>
         </w:tc>
@@ -1782,8 +2102,10 @@
               </w:numPr>
               <w:rPr>
                 <w:rFonts w:ascii="Pericles" w:hAnsi="Pericles"/>
-                <w:sz w:val="14"/>
-                <w:szCs w:val="16"/>
+                <w:i/>
+                <w:sz w:val="14"/>
+                <w:szCs w:val="16"/>
+                <w:u w:val="single"/>
               </w:rPr>
             </w:pPr>
           </w:p>
@@ -1802,44 +2124,238 @@
                 <w:szCs w:val="16"/>
               </w:rPr>
             </w:pPr>
+            <w:r>
+              <w:rPr>
+                <w:rFonts w:ascii="Pericles" w:hAnsi="Pericles"/>
+                <w:sz w:val="14"/>
+                <w:szCs w:val="16"/>
+              </w:rPr>
+              <w:t>Chol</w:t>
+            </w:r>
+          </w:p>
+        </w:tc>
+        <w:tc>
+          <w:tcPr>
+            <w:tcW w:w="305" w:type="pct"/>
+          </w:tcPr>
+          <w:p>
+            <w:pPr>
+              <w:rPr>
+                <w:rFonts w:ascii="Pericles" w:hAnsi="Pericles"/>
+                <w:sz w:val="14"/>
+                <w:szCs w:val="16"/>
+              </w:rPr>
+            </w:pPr>
+            <w:r>
+              <w:rPr>
+                <w:rFonts w:ascii="Pericles" w:hAnsi="Pericles"/>
+                <w:sz w:val="14"/>
+                <w:szCs w:val="16"/>
+              </w:rPr>
+              <w:t>1d6</w:t>
+            </w:r>
+          </w:p>
+        </w:tc>
+        <w:tc>
+          <w:tcPr>
+            <w:tcW w:w="2039" w:type="pct"/>
+          </w:tcPr>
+          <w:p>
+            <w:pPr>
+              <w:pStyle w:val="ListParagraph"/>
+              <w:numPr>
+                <w:ilvl w:val="0"/>
+                <w:numId w:val="2"/>
+              </w:numPr>
+              <w:rPr>
+                <w:rFonts w:ascii="Pericles" w:hAnsi="Pericles"/>
+                <w:sz w:val="14"/>
+                <w:szCs w:val="16"/>
+              </w:rPr>
+            </w:pPr>
+            <w:r>
+              <w:rPr>
+                <w:rFonts w:ascii="Pericles" w:hAnsi="Pericles"/>
+                <w:sz w:val="14"/>
+                <w:szCs w:val="16"/>
+              </w:rPr>
+              <w:t>Repels normal insects and spiders</w:t>
+            </w:r>
+          </w:p>
+          <w:p>
+            <w:pPr>
+              <w:pStyle w:val="ListParagraph"/>
+              <w:numPr>
+                <w:ilvl w:val="0"/>
+                <w:numId w:val="2"/>
+              </w:numPr>
+              <w:rPr>
+                <w:rFonts w:ascii="Pericles" w:hAnsi="Pericles"/>
+                <w:sz w:val="14"/>
+                <w:szCs w:val="16"/>
+              </w:rPr>
+            </w:pPr>
+            <w:r>
+              <w:rPr>
+                <w:rFonts w:ascii="Pericles" w:hAnsi="Pericles"/>
+                <w:sz w:val="14"/>
+                <w:szCs w:val="16"/>
+              </w:rPr>
+              <w:t>Giant insects and spiders get -1 accuracy and damage against you for 3 hours</w:t>
+            </w:r>
+          </w:p>
+        </w:tc>
+        <w:tc>
+          <w:tcPr>
+            <w:tcW w:w="248" w:type="pct"/>
+          </w:tcPr>
+          <w:p>
+            <w:pPr>
+              <w:rPr>
+                <w:rFonts w:ascii="Pericles" w:hAnsi="Pericles"/>
+                <w:sz w:val="14"/>
+                <w:szCs w:val="16"/>
+              </w:rPr>
+            </w:pPr>
+            <w:r>
+              <w:rPr>
+                <w:rFonts w:ascii="Pericles" w:hAnsi="Pericles"/>
+                <w:sz w:val="14"/>
+                <w:szCs w:val="16"/>
+              </w:rPr>
+              <w:t>15G</w:t>
+            </w:r>
+          </w:p>
+        </w:tc>
+        <w:tc>
+          <w:tcPr>
+            <w:tcW w:w="1911" w:type="pct"/>
+          </w:tcPr>
+          <w:p>
+            <w:pPr>
+              <w:pStyle w:val="ListParagraph"/>
+              <w:numPr>
+                <w:ilvl w:val="0"/>
+                <w:numId w:val="2"/>
+              </w:numPr>
+              <w:rPr>
+                <w:rFonts w:ascii="Pericles" w:hAnsi="Pericles"/>
+                <w:sz w:val="14"/>
+                <w:szCs w:val="16"/>
+              </w:rPr>
+            </w:pPr>
+            <w:r>
+              <w:rPr>
+                <w:rFonts w:ascii="Pericles" w:hAnsi="Pericles"/>
+                <w:i/>
+                <w:sz w:val="14"/>
+                <w:szCs w:val="16"/>
+                <w:u w:val="single"/>
+              </w:rPr>
+              <w:t>Anti-Venom</w:t>
+            </w:r>
+            <w:r>
+              <w:rPr>
+                <w:rFonts w:ascii="Pericles" w:hAnsi="Pericles"/>
+                <w:sz w:val="14"/>
+                <w:szCs w:val="16"/>
+              </w:rPr>
+              <w:t xml:space="preserve"> </w:t>
+            </w:r>
+            <w:r>
+              <w:rPr>
+                <w:rFonts w:ascii="Arial" w:hAnsi="Arial" w:cs="Arial"/>
+                <w:sz w:val="14"/>
+                <w:szCs w:val="16"/>
+              </w:rPr>
+              <w:t>–</w:t>
+            </w:r>
+            <w:r>
+              <w:rPr>
+                <w:rFonts w:ascii="Pericles" w:hAnsi="Pericles"/>
+                <w:sz w:val="14"/>
+                <w:szCs w:val="16"/>
+              </w:rPr>
+              <w:t xml:space="preserve"> Gives </w:t>
+            </w:r>
+            <w:proofErr w:type="gramStart"/>
+            <w:r>
+              <w:rPr>
+                <w:rFonts w:ascii="Pericles" w:hAnsi="Pericles"/>
+                <w:sz w:val="14"/>
+                <w:szCs w:val="16"/>
+              </w:rPr>
+              <w:t>Resist(</w:t>
+            </w:r>
+            <w:proofErr w:type="gramEnd"/>
+            <w:r>
+              <w:rPr>
+                <w:rFonts w:ascii="Pericles" w:hAnsi="Pericles"/>
+                <w:sz w:val="14"/>
+                <w:szCs w:val="16"/>
+              </w:rPr>
+              <w:t>2) to all insect/Spider based venom for 1 hour. If already affected, the victim gets an immediate save (DL 16; 25G)</w:t>
+            </w:r>
+          </w:p>
+          <w:p>
+            <w:pPr>
+              <w:pStyle w:val="ListParagraph"/>
+              <w:numPr>
+                <w:ilvl w:val="0"/>
+                <w:numId w:val="2"/>
+              </w:numPr>
+              <w:rPr>
+                <w:rFonts w:ascii="Pericles" w:hAnsi="Pericles"/>
+                <w:sz w:val="14"/>
+                <w:szCs w:val="16"/>
+              </w:rPr>
+            </w:pPr>
             <w:proofErr w:type="spellStart"/>
             <w:r>
               <w:rPr>
                 <w:rFonts w:ascii="Pericles" w:hAnsi="Pericles"/>
-                <w:sz w:val="14"/>
-                <w:szCs w:val="16"/>
-              </w:rPr>
-              <w:t>Coaradine</w:t>
+                <w:i/>
+                <w:sz w:val="14"/>
+                <w:szCs w:val="16"/>
+                <w:u w:val="single"/>
+              </w:rPr>
+              <w:t>Bugblight</w:t>
             </w:r>
             <w:proofErr w:type="spellEnd"/>
-          </w:p>
-        </w:tc>
-        <w:tc>
-          <w:tcPr>
-            <w:tcW w:w="305" w:type="pct"/>
-          </w:tcPr>
-          <w:p>
-            <w:pPr>
-              <w:rPr>
-                <w:rFonts w:ascii="Pericles" w:hAnsi="Pericles"/>
-                <w:sz w:val="14"/>
-                <w:szCs w:val="16"/>
-              </w:rPr>
-            </w:pPr>
-            <w:r>
-              <w:rPr>
-                <w:rFonts w:ascii="Pericles" w:hAnsi="Pericles"/>
-                <w:sz w:val="14"/>
-                <w:szCs w:val="16"/>
-              </w:rPr>
-              <w:t>2d4</w:t>
-            </w:r>
-          </w:p>
-        </w:tc>
-        <w:tc>
-          <w:tcPr>
-            <w:tcW w:w="2039" w:type="pct"/>
-          </w:tcPr>
+            <w:r>
+              <w:rPr>
+                <w:rFonts w:ascii="Pericles" w:hAnsi="Pericles"/>
+                <w:sz w:val="14"/>
+                <w:szCs w:val="16"/>
+              </w:rPr>
+              <w:t xml:space="preserve"> </w:t>
+            </w:r>
+            <w:r>
+              <w:rPr>
+                <w:rFonts w:ascii="Arial" w:hAnsi="Arial" w:cs="Arial"/>
+                <w:sz w:val="14"/>
+                <w:szCs w:val="16"/>
+              </w:rPr>
+              <w:t>–</w:t>
+            </w:r>
+            <w:r>
+              <w:rPr>
+                <w:rFonts w:ascii="Pericles" w:hAnsi="Pericles"/>
+                <w:sz w:val="14"/>
+                <w:szCs w:val="16"/>
+              </w:rPr>
+              <w:t xml:space="preserve"> Increases the penalty </w:t>
+            </w:r>
+            <w:r>
+              <w:rPr>
+                <w:rFonts w:ascii="Pericles" w:hAnsi="Pericles"/>
+                <w:sz w:val="14"/>
+                <w:szCs w:val="16"/>
+              </w:rPr>
+              <w:lastRenderedPageBreak/>
+              <w:t>to -2 accuracy and damage (DL 10; 20G)</w:t>
+            </w:r>
+          </w:p>
           <w:p>
             <w:pPr>
               <w:pStyle w:val="ListParagraph"/>
@@ -1856,59 +2372,54 @@
             <w:r>
               <w:rPr>
                 <w:rFonts w:ascii="Pericles" w:hAnsi="Pericles"/>
-                <w:sz w:val="14"/>
-                <w:szCs w:val="16"/>
-              </w:rPr>
-              <w:t>Numbs your mouth to allow eating spicy or bad tasting food, or to do dental work</w:t>
-            </w:r>
-          </w:p>
-        </w:tc>
-        <w:tc>
-          <w:tcPr>
-            <w:tcW w:w="248" w:type="pct"/>
-          </w:tcPr>
-          <w:p>
-            <w:pPr>
-              <w:rPr>
-                <w:rFonts w:ascii="Pericles" w:hAnsi="Pericles"/>
-                <w:sz w:val="14"/>
-                <w:szCs w:val="16"/>
-              </w:rPr>
-            </w:pPr>
-            <w:r>
-              <w:rPr>
-                <w:rFonts w:ascii="Pericles" w:hAnsi="Pericles"/>
-                <w:sz w:val="14"/>
-                <w:szCs w:val="16"/>
-              </w:rPr>
-              <w:t>5G</w:t>
-            </w:r>
-          </w:p>
-        </w:tc>
-        <w:tc>
-          <w:tcPr>
-            <w:tcW w:w="1911" w:type="pct"/>
-          </w:tcPr>
-          <w:p>
-            <w:pPr>
-              <w:pStyle w:val="ListParagraph"/>
-              <w:numPr>
-                <w:ilvl w:val="0"/>
-                <w:numId w:val="2"/>
-              </w:numPr>
-              <w:rPr>
-                <w:rFonts w:ascii="Pericles" w:hAnsi="Pericles"/>
-                <w:sz w:val="14"/>
-                <w:szCs w:val="16"/>
-              </w:rPr>
-            </w:pPr>
-            <w:r>
-              <w:rPr>
-                <w:rFonts w:ascii="Pericles" w:hAnsi="Pericles"/>
-                <w:sz w:val="14"/>
-                <w:szCs w:val="16"/>
-              </w:rPr>
-              <w:t>White flower found along stream banks and ground into paste</w:t>
+                <w:i/>
+                <w:sz w:val="14"/>
+                <w:szCs w:val="16"/>
+                <w:u w:val="single"/>
+              </w:rPr>
+              <w:t>Repellant</w:t>
+            </w:r>
+            <w:r>
+              <w:rPr>
+                <w:rFonts w:ascii="Pericles" w:hAnsi="Pericles"/>
+                <w:sz w:val="14"/>
+                <w:szCs w:val="16"/>
+              </w:rPr>
+              <w:t xml:space="preserve"> </w:t>
+            </w:r>
+            <w:r>
+              <w:rPr>
+                <w:rFonts w:ascii="Arial" w:hAnsi="Arial" w:cs="Arial"/>
+                <w:sz w:val="14"/>
+                <w:szCs w:val="16"/>
+              </w:rPr>
+              <w:t>–</w:t>
+            </w:r>
+            <w:r>
+              <w:rPr>
+                <w:rFonts w:ascii="Pericles" w:hAnsi="Pericles"/>
+                <w:sz w:val="14"/>
+                <w:szCs w:val="16"/>
+              </w:rPr>
+              <w:t xml:space="preserve"> Makes giant insects flee the scene (Tough </w:t>
+            </w:r>
+            <w:proofErr w:type="gramStart"/>
+            <w:r>
+              <w:rPr>
+                <w:rFonts w:ascii="Pericles" w:hAnsi="Pericles"/>
+                <w:sz w:val="14"/>
+                <w:szCs w:val="16"/>
+              </w:rPr>
+              <w:t>16)(</w:t>
+            </w:r>
+            <w:proofErr w:type="gramEnd"/>
+            <w:r>
+              <w:rPr>
+                <w:rFonts w:ascii="Pericles" w:hAnsi="Pericles"/>
+                <w:sz w:val="14"/>
+                <w:szCs w:val="16"/>
+              </w:rPr>
+              <w:t>DL 16; 25G)</w:t>
             </w:r>
           </w:p>
         </w:tc>
@@ -1932,7 +2443,8 @@
                 <w:sz w:val="14"/>
                 <w:szCs w:val="16"/>
               </w:rPr>
-              <w:t>Filander</w:t>
+              <w:lastRenderedPageBreak/>
+              <w:t>Coal Black</w:t>
             </w:r>
           </w:p>
         </w:tc>
@@ -1954,7 +2466,7 @@
                 <w:sz w:val="14"/>
                 <w:szCs w:val="16"/>
               </w:rPr>
-              <w:t>2d3</w:t>
+              <w:t>1d6</w:t>
             </w:r>
           </w:p>
         </w:tc>
@@ -1981,25 +2493,7 @@
                 <w:sz w:val="14"/>
                 <w:szCs w:val="16"/>
               </w:rPr>
-              <w:t xml:space="preserve">Resist </w:t>
-            </w:r>
-            <w:proofErr w:type="gramStart"/>
-            <w:r>
-              <w:rPr>
-                <w:rFonts w:ascii="Pericles" w:hAnsi="Pericles"/>
-                <w:sz w:val="14"/>
-                <w:szCs w:val="16"/>
-              </w:rPr>
-              <w:t>Poison(</w:t>
-            </w:r>
-            <w:proofErr w:type="gramEnd"/>
-            <w:r>
-              <w:rPr>
-                <w:rFonts w:ascii="Pericles" w:hAnsi="Pericles"/>
-                <w:sz w:val="14"/>
-                <w:szCs w:val="16"/>
-              </w:rPr>
-              <w:t>1)</w:t>
+              <w:t>When eaten, gives +1 to stealth checks for 3 hours</w:t>
             </w:r>
           </w:p>
         </w:tc>
@@ -2021,7 +2515,7 @@
                 <w:sz w:val="14"/>
                 <w:szCs w:val="16"/>
               </w:rPr>
-              <w:t>40G</w:t>
+              <w:t>50G</w:t>
             </w:r>
           </w:p>
         </w:tc>
@@ -2042,6 +2536,40 @@
                 <w:szCs w:val="16"/>
               </w:rPr>
             </w:pPr>
+            <w:r>
+              <w:rPr>
+                <w:rFonts w:ascii="Pericles" w:hAnsi="Pericles"/>
+                <w:i/>
+                <w:sz w:val="14"/>
+                <w:szCs w:val="16"/>
+                <w:u w:val="single"/>
+              </w:rPr>
+              <w:t>Antidote</w:t>
+            </w:r>
+            <w:r>
+              <w:rPr>
+                <w:rFonts w:ascii="Pericles" w:hAnsi="Pericles"/>
+                <w:sz w:val="14"/>
+                <w:szCs w:val="16"/>
+              </w:rPr>
+              <w:t xml:space="preserve"> </w:t>
+            </w:r>
+            <w:r>
+              <w:rPr>
+                <w:rFonts w:ascii="Arial" w:hAnsi="Arial" w:cs="Arial"/>
+                <w:sz w:val="14"/>
+                <w:szCs w:val="16"/>
+              </w:rPr>
+              <w:t>–</w:t>
+            </w:r>
+            <w:r>
+              <w:rPr>
+                <w:rFonts w:ascii="Pericles" w:hAnsi="Pericles"/>
+                <w:sz w:val="14"/>
+                <w:szCs w:val="16"/>
+              </w:rPr>
+              <w:t xml:space="preserve"> Allows an immediate resave against poison with a bonus of +2 (DL 16; 100G)</w:t>
+            </w:r>
           </w:p>
         </w:tc>
       </w:tr>
@@ -2065,7 +2593,7 @@
                 <w:sz w:val="14"/>
                 <w:szCs w:val="16"/>
               </w:rPr>
-              <w:t>Hazarad</w:t>
+              <w:t>Coaradine</w:t>
             </w:r>
             <w:proofErr w:type="spellEnd"/>
           </w:p>
@@ -2088,7 +2616,7 @@
                 <w:sz w:val="14"/>
                 <w:szCs w:val="16"/>
               </w:rPr>
-              <w:t>1d4</w:t>
+              <w:t>2d4</w:t>
             </w:r>
           </w:p>
         </w:tc>
@@ -2115,7 +2643,7 @@
                 <w:sz w:val="14"/>
                 <w:szCs w:val="16"/>
               </w:rPr>
-              <w:t>Your sense of smell is altered to detect many common mine gases and bad air</w:t>
+              <w:t>Numbs your mouth to allow eating spicy or bad tasting food, or to do dental work</w:t>
             </w:r>
           </w:p>
         </w:tc>
@@ -2137,7 +2665,7 @@
                 <w:sz w:val="14"/>
                 <w:szCs w:val="16"/>
               </w:rPr>
-              <w:t>25g</w:t>
+              <w:t>5G</w:t>
             </w:r>
           </w:p>
         </w:tc>
@@ -2158,35 +2686,51 @@
                 <w:szCs w:val="16"/>
               </w:rPr>
             </w:pPr>
-            <w:r>
-              <w:rPr>
-                <w:rFonts w:ascii="Pericles" w:hAnsi="Pericles"/>
-                <w:sz w:val="14"/>
-                <w:szCs w:val="16"/>
-              </w:rPr>
-              <w:t>Small, wispy vines with white flowers</w:t>
-            </w:r>
-          </w:p>
-          <w:p>
-            <w:pPr>
-              <w:pStyle w:val="ListParagraph"/>
-              <w:numPr>
-                <w:ilvl w:val="0"/>
-                <w:numId w:val="2"/>
-              </w:numPr>
-              <w:rPr>
-                <w:rFonts w:ascii="Pericles" w:hAnsi="Pericles"/>
-                <w:sz w:val="14"/>
-                <w:szCs w:val="16"/>
-              </w:rPr>
-            </w:pPr>
-            <w:r>
-              <w:rPr>
-                <w:rFonts w:ascii="Pericles" w:hAnsi="Pericles"/>
-                <w:sz w:val="14"/>
-                <w:szCs w:val="16"/>
-              </w:rPr>
-              <w:t>Found in rocky outcroppings near cave entrances</w:t>
+            <w:proofErr w:type="spellStart"/>
+            <w:r>
+              <w:rPr>
+                <w:rFonts w:ascii="Pericles" w:hAnsi="Pericles"/>
+                <w:i/>
+                <w:sz w:val="14"/>
+                <w:szCs w:val="16"/>
+                <w:u w:val="single"/>
+              </w:rPr>
+              <w:t>Coaradine</w:t>
+            </w:r>
+            <w:proofErr w:type="spellEnd"/>
+            <w:r>
+              <w:rPr>
+                <w:rFonts w:ascii="Pericles" w:hAnsi="Pericles"/>
+                <w:i/>
+                <w:sz w:val="14"/>
+                <w:szCs w:val="16"/>
+                <w:u w:val="single"/>
+              </w:rPr>
+              <w:t xml:space="preserve"> Cream</w:t>
+            </w:r>
+            <w:r>
+              <w:rPr>
+                <w:rFonts w:ascii="Pericles" w:hAnsi="Pericles"/>
+                <w:sz w:val="14"/>
+                <w:szCs w:val="16"/>
+              </w:rPr>
+              <w:t xml:space="preserve"> </w:t>
+            </w:r>
+            <w:r>
+              <w:rPr>
+                <w:rFonts w:ascii="Arial" w:hAnsi="Arial" w:cs="Arial"/>
+                <w:sz w:val="14"/>
+                <w:szCs w:val="16"/>
+              </w:rPr>
+              <w:t>–</w:t>
+            </w:r>
+            <w:r>
+              <w:rPr>
+                <w:rFonts w:ascii="Pericles" w:hAnsi="Pericles"/>
+                <w:sz w:val="14"/>
+                <w:szCs w:val="16"/>
+              </w:rPr>
+              <w:t xml:space="preserve"> Topical cream that numbs the skin. Gives +1 to physician rolls on this patient (DL 14; 10G)</w:t>
             </w:r>
           </w:p>
         </w:tc>
@@ -2204,17 +2748,14 @@
                 <w:szCs w:val="16"/>
               </w:rPr>
             </w:pPr>
-            <w:proofErr w:type="spellStart"/>
-            <w:r>
-              <w:rPr>
-                <w:rFonts w:ascii="Pericles" w:hAnsi="Pericles"/>
-                <w:sz w:val="14"/>
-                <w:szCs w:val="16"/>
-              </w:rPr>
-              <w:lastRenderedPageBreak/>
-              <w:t>Hillok</w:t>
-            </w:r>
-            <w:proofErr w:type="spellEnd"/>
+            <w:r>
+              <w:rPr>
+                <w:rFonts w:ascii="Pericles" w:hAnsi="Pericles"/>
+                <w:sz w:val="14"/>
+                <w:szCs w:val="16"/>
+              </w:rPr>
+              <w:t>Creep Cluster</w:t>
+            </w:r>
           </w:p>
         </w:tc>
         <w:tc>
@@ -2235,7 +2776,7 @@
                 <w:sz w:val="14"/>
                 <w:szCs w:val="16"/>
               </w:rPr>
-              <w:t>2d4</w:t>
+              <w:t>1d4</w:t>
             </w:r>
           </w:p>
         </w:tc>
@@ -2262,7 +2803,7 @@
                 <w:sz w:val="14"/>
                 <w:szCs w:val="16"/>
               </w:rPr>
-              <w:t>Adds 2 temporary hit points for 6 hours</w:t>
+              <w:t>+2 Climb checks for 1 hour</w:t>
             </w:r>
           </w:p>
         </w:tc>
@@ -2301,10 +2842,46 @@
               </w:numPr>
               <w:rPr>
                 <w:rFonts w:ascii="Pericles" w:hAnsi="Pericles"/>
-                <w:sz w:val="14"/>
-                <w:szCs w:val="16"/>
-              </w:rPr>
-            </w:pPr>
+                <w:i/>
+                <w:sz w:val="14"/>
+                <w:szCs w:val="16"/>
+                <w:u w:val="single"/>
+              </w:rPr>
+            </w:pPr>
+            <w:r>
+              <w:rPr>
+                <w:rFonts w:ascii="Pericles" w:hAnsi="Pericles"/>
+                <w:i/>
+                <w:sz w:val="14"/>
+                <w:szCs w:val="16"/>
+                <w:u w:val="single"/>
+              </w:rPr>
+              <w:t>Creep Sap</w:t>
+            </w:r>
+            <w:r>
+              <w:rPr>
+                <w:rFonts w:ascii="Pericles" w:hAnsi="Pericles"/>
+                <w:sz w:val="14"/>
+                <w:szCs w:val="16"/>
+              </w:rPr>
+              <w:t xml:space="preserve"> </w:t>
+            </w:r>
+            <w:r>
+              <w:rPr>
+                <w:rFonts w:ascii="Arial" w:hAnsi="Arial" w:cs="Arial"/>
+                <w:sz w:val="14"/>
+                <w:szCs w:val="16"/>
+              </w:rPr>
+              <w:t>–</w:t>
+            </w:r>
+            <w:r>
+              <w:rPr>
+                <w:rFonts w:ascii="Pericles" w:hAnsi="Pericles"/>
+                <w:sz w:val="14"/>
+                <w:szCs w:val="16"/>
+              </w:rPr>
+              <w:t xml:space="preserve"> Fall damage -1/die (DL 12; 25G)</w:t>
+            </w:r>
           </w:p>
         </w:tc>
       </w:tr>
@@ -2327,7 +2904,7 @@
                 <w:sz w:val="14"/>
                 <w:szCs w:val="16"/>
               </w:rPr>
-              <w:t>Ice Flower</w:t>
+              <w:t>Elf Ear</w:t>
             </w:r>
           </w:p>
         </w:tc>
@@ -2349,7 +2926,7 @@
                 <w:sz w:val="14"/>
                 <w:szCs w:val="16"/>
               </w:rPr>
-              <w:t>2d3</w:t>
+              <w:t>1d3</w:t>
             </w:r>
           </w:p>
         </w:tc>
@@ -2376,25 +2953,7 @@
                 <w:sz w:val="14"/>
                 <w:szCs w:val="16"/>
               </w:rPr>
-              <w:t xml:space="preserve">Gives resist </w:t>
-            </w:r>
-            <w:proofErr w:type="gramStart"/>
-            <w:r>
-              <w:rPr>
-                <w:rFonts w:ascii="Pericles" w:hAnsi="Pericles"/>
-                <w:sz w:val="14"/>
-                <w:szCs w:val="16"/>
-              </w:rPr>
-              <w:t>fire(</w:t>
-            </w:r>
-            <w:proofErr w:type="gramEnd"/>
-            <w:r>
-              <w:rPr>
-                <w:rFonts w:ascii="Pericles" w:hAnsi="Pericles"/>
-                <w:sz w:val="14"/>
-                <w:szCs w:val="16"/>
-              </w:rPr>
-              <w:t>1) and immune to ignite for 6 rounds</w:t>
+              <w:t>Returns 1 mana</w:t>
             </w:r>
           </w:p>
         </w:tc>
@@ -2416,7 +2975,7 @@
                 <w:sz w:val="14"/>
                 <w:szCs w:val="16"/>
               </w:rPr>
-              <w:t>20G</w:t>
+              <w:t>50G</w:t>
             </w:r>
           </w:p>
         </w:tc>
@@ -2437,6 +2996,42 @@
                 <w:szCs w:val="16"/>
               </w:rPr>
             </w:pPr>
+            <w:r>
+              <w:rPr>
+                <w:rFonts w:ascii="Pericles" w:hAnsi="Pericles"/>
+                <w:i/>
+                <w:sz w:val="14"/>
+                <w:szCs w:val="16"/>
+                <w:u w:val="single"/>
+              </w:rPr>
+              <w:t>Elf Ear Tea</w:t>
+            </w:r>
+            <w:r>
+              <w:rPr>
+                <w:rFonts w:ascii="Pericles" w:hAnsi="Pericles"/>
+                <w:sz w:val="14"/>
+                <w:szCs w:val="16"/>
+              </w:rPr>
+              <w:t xml:space="preserve"> </w:t>
+            </w:r>
+            <w:r>
+              <w:rPr>
+                <w:rFonts w:ascii="Arial" w:hAnsi="Arial" w:cs="Arial"/>
+                <w:sz w:val="14"/>
+                <w:szCs w:val="16"/>
+              </w:rPr>
+              <w:t>–</w:t>
+            </w:r>
+            <w:r>
+              <w:rPr>
+                <w:rFonts w:ascii="Pericles" w:hAnsi="Pericles"/>
+                <w:sz w:val="14"/>
+                <w:szCs w:val="16"/>
+              </w:rPr>
+              <w:t xml:space="preserve"> Immediately regain 1 sorcery level (DL 15; 50G)</w:t>
+            </w:r>
+            <w:bookmarkStart w:id="0" w:name="_GoBack"/>
+            <w:bookmarkEnd w:id="0"/>
           </w:p>
         </w:tc>
       </w:tr>
@@ -2453,16 +3048,14 @@
                 <w:szCs w:val="16"/>
               </w:rPr>
             </w:pPr>
-            <w:proofErr w:type="spellStart"/>
-            <w:r>
-              <w:rPr>
-                <w:rFonts w:ascii="Pericles" w:hAnsi="Pericles"/>
-                <w:sz w:val="14"/>
-                <w:szCs w:val="16"/>
-              </w:rPr>
-              <w:t>Jamny</w:t>
-            </w:r>
-            <w:proofErr w:type="spellEnd"/>
+            <w:r>
+              <w:rPr>
+                <w:rFonts w:ascii="Pericles" w:hAnsi="Pericles"/>
+                <w:sz w:val="14"/>
+                <w:szCs w:val="16"/>
+              </w:rPr>
+              <w:t>Filander</w:t>
+            </w:r>
           </w:p>
         </w:tc>
         <w:tc>
@@ -2483,7 +3076,7 @@
                 <w:sz w:val="14"/>
                 <w:szCs w:val="16"/>
               </w:rPr>
-              <w:t>2d6</w:t>
+              <w:t>2d3</w:t>
             </w:r>
           </w:p>
         </w:tc>
@@ -2510,7 +3103,25 @@
                 <w:sz w:val="14"/>
                 <w:szCs w:val="16"/>
               </w:rPr>
-              <w:t>Can be prepared into ink, including invisible ink</w:t>
+              <w:t xml:space="preserve">Resist </w:t>
+            </w:r>
+            <w:proofErr w:type="gramStart"/>
+            <w:r>
+              <w:rPr>
+                <w:rFonts w:ascii="Pericles" w:hAnsi="Pericles"/>
+                <w:sz w:val="14"/>
+                <w:szCs w:val="16"/>
+              </w:rPr>
+              <w:t>Poison(</w:t>
+            </w:r>
+            <w:proofErr w:type="gramEnd"/>
+            <w:r>
+              <w:rPr>
+                <w:rFonts w:ascii="Pericles" w:hAnsi="Pericles"/>
+                <w:sz w:val="14"/>
+                <w:szCs w:val="16"/>
+              </w:rPr>
+              <w:t>1)</w:t>
             </w:r>
           </w:p>
         </w:tc>
@@ -2532,7 +3143,7 @@
                 <w:sz w:val="14"/>
                 <w:szCs w:val="16"/>
               </w:rPr>
-              <w:t>5G</w:t>
+              <w:t>40G</w:t>
             </w:r>
           </w:p>
         </w:tc>
@@ -2576,7 +3187,7 @@
                 <w:sz w:val="14"/>
                 <w:szCs w:val="16"/>
               </w:rPr>
-              <w:t>Lolt</w:t>
+              <w:t>Hazarad</w:t>
             </w:r>
             <w:proofErr w:type="spellEnd"/>
           </w:p>
@@ -2599,7 +3210,7 @@
                 <w:sz w:val="14"/>
                 <w:szCs w:val="16"/>
               </w:rPr>
-              <w:t>2d3</w:t>
+              <w:t>1d4</w:t>
             </w:r>
           </w:p>
         </w:tc>
@@ -2626,9 +3237,36 @@
                 <w:sz w:val="14"/>
                 <w:szCs w:val="16"/>
               </w:rPr>
-              <w:t>Allows user to navigate spider webs and not get stuck</w:t>
-            </w:r>
-          </w:p>
+              <w:t>Your sense of smell is altered to detect many common mine gases and bad air</w:t>
+            </w:r>
+          </w:p>
+        </w:tc>
+        <w:tc>
+          <w:tcPr>
+            <w:tcW w:w="248" w:type="pct"/>
+          </w:tcPr>
+          <w:p>
+            <w:pPr>
+              <w:rPr>
+                <w:rFonts w:ascii="Pericles" w:hAnsi="Pericles"/>
+                <w:sz w:val="14"/>
+                <w:szCs w:val="16"/>
+              </w:rPr>
+            </w:pPr>
+            <w:r>
+              <w:rPr>
+                <w:rFonts w:ascii="Pericles" w:hAnsi="Pericles"/>
+                <w:sz w:val="14"/>
+                <w:szCs w:val="16"/>
+              </w:rPr>
+              <w:t>10G</w:t>
+            </w:r>
+          </w:p>
+        </w:tc>
+        <w:tc>
+          <w:tcPr>
+            <w:tcW w:w="1911" w:type="pct"/>
+          </w:tcPr>
           <w:p>
             <w:pPr>
               <w:pStyle w:val="ListParagraph"/>
@@ -2642,63 +3280,6 @@
                 <w:szCs w:val="16"/>
               </w:rPr>
             </w:pPr>
-            <w:r>
-              <w:rPr>
-                <w:rFonts w:ascii="Pericles" w:hAnsi="Pericles"/>
-                <w:sz w:val="14"/>
-                <w:szCs w:val="16"/>
-              </w:rPr>
-              <w:t>+1 to save against all spider poisons</w:t>
-            </w:r>
-          </w:p>
-        </w:tc>
-        <w:tc>
-          <w:tcPr>
-            <w:tcW w:w="248" w:type="pct"/>
-          </w:tcPr>
-          <w:p>
-            <w:pPr>
-              <w:rPr>
-                <w:rFonts w:ascii="Pericles" w:hAnsi="Pericles"/>
-                <w:sz w:val="14"/>
-                <w:szCs w:val="16"/>
-              </w:rPr>
-            </w:pPr>
-            <w:r>
-              <w:rPr>
-                <w:rFonts w:ascii="Pericles" w:hAnsi="Pericles"/>
-                <w:sz w:val="14"/>
-                <w:szCs w:val="16"/>
-              </w:rPr>
-              <w:t>25G</w:t>
-            </w:r>
-          </w:p>
-        </w:tc>
-        <w:tc>
-          <w:tcPr>
-            <w:tcW w:w="1911" w:type="pct"/>
-          </w:tcPr>
-          <w:p>
-            <w:pPr>
-              <w:pStyle w:val="ListParagraph"/>
-              <w:numPr>
-                <w:ilvl w:val="0"/>
-                <w:numId w:val="2"/>
-              </w:numPr>
-              <w:rPr>
-                <w:rFonts w:ascii="Pericles" w:hAnsi="Pericles"/>
-                <w:sz w:val="14"/>
-                <w:szCs w:val="16"/>
-              </w:rPr>
-            </w:pPr>
-            <w:r>
-              <w:rPr>
-                <w:rFonts w:ascii="Pericles" w:hAnsi="Pericles"/>
-                <w:sz w:val="14"/>
-                <w:szCs w:val="16"/>
-              </w:rPr>
-              <w:t>A yellowish substance that grows on old spider webs</w:t>
-            </w:r>
           </w:p>
         </w:tc>
       </w:tr>
@@ -2715,14 +3296,16 @@
                 <w:szCs w:val="16"/>
               </w:rPr>
             </w:pPr>
-            <w:r>
-              <w:rPr>
-                <w:rFonts w:ascii="Pericles" w:hAnsi="Pericles"/>
-                <w:sz w:val="14"/>
-                <w:szCs w:val="16"/>
-              </w:rPr>
-              <w:t>Natter Cap</w:t>
-            </w:r>
+            <w:proofErr w:type="spellStart"/>
+            <w:r>
+              <w:rPr>
+                <w:rFonts w:ascii="Pericles" w:hAnsi="Pericles"/>
+                <w:sz w:val="14"/>
+                <w:szCs w:val="16"/>
+              </w:rPr>
+              <w:t>Hillok</w:t>
+            </w:r>
+            <w:proofErr w:type="spellEnd"/>
           </w:p>
         </w:tc>
         <w:tc>
@@ -2743,7 +3326,7 @@
                 <w:sz w:val="14"/>
                 <w:szCs w:val="16"/>
               </w:rPr>
-              <w:t>2d6</w:t>
+              <w:t>2d4</w:t>
             </w:r>
           </w:p>
         </w:tc>
@@ -2770,7 +3353,7 @@
                 <w:sz w:val="14"/>
                 <w:szCs w:val="16"/>
               </w:rPr>
-              <w:t>Allows you to skip a night of sleep without suffering any penalties</w:t>
+              <w:t>Adds 2 temporary hit points for 6 hours</w:t>
             </w:r>
           </w:p>
         </w:tc>
@@ -2792,7 +3375,7 @@
                 <w:sz w:val="14"/>
                 <w:szCs w:val="16"/>
               </w:rPr>
-              <w:t>5G</w:t>
+              <w:t>25G</w:t>
             </w:r>
           </w:p>
         </w:tc>
@@ -2829,23 +3412,13 @@
                 <w:szCs w:val="16"/>
               </w:rPr>
             </w:pPr>
-            <w:proofErr w:type="spellStart"/>
-            <w:r>
-              <w:rPr>
-                <w:rFonts w:ascii="Pericles" w:hAnsi="Pericles"/>
-                <w:sz w:val="14"/>
-                <w:szCs w:val="16"/>
-              </w:rPr>
-              <w:t>Noxo</w:t>
-            </w:r>
-            <w:proofErr w:type="spellEnd"/>
-            <w:r>
-              <w:rPr>
-                <w:rFonts w:ascii="Pericles" w:hAnsi="Pericles"/>
-                <w:sz w:val="14"/>
-                <w:szCs w:val="16"/>
-              </w:rPr>
-              <w:t xml:space="preserve"> Fruit</w:t>
+            <w:r>
+              <w:rPr>
+                <w:rFonts w:ascii="Pericles" w:hAnsi="Pericles"/>
+                <w:sz w:val="14"/>
+                <w:szCs w:val="16"/>
+              </w:rPr>
+              <w:t>Ice Flower</w:t>
             </w:r>
           </w:p>
         </w:tc>
@@ -2894,7 +3467,25 @@
                 <w:sz w:val="14"/>
                 <w:szCs w:val="16"/>
               </w:rPr>
-              <w:t>Sustains a single person for an entire day</w:t>
+              <w:t xml:space="preserve">Gives resist </w:t>
+            </w:r>
+            <w:proofErr w:type="gramStart"/>
+            <w:r>
+              <w:rPr>
+                <w:rFonts w:ascii="Pericles" w:hAnsi="Pericles"/>
+                <w:sz w:val="14"/>
+                <w:szCs w:val="16"/>
+              </w:rPr>
+              <w:t>fire(</w:t>
+            </w:r>
+            <w:proofErr w:type="gramEnd"/>
+            <w:r>
+              <w:rPr>
+                <w:rFonts w:ascii="Pericles" w:hAnsi="Pericles"/>
+                <w:sz w:val="14"/>
+                <w:szCs w:val="16"/>
+              </w:rPr>
+              <w:t>1) and immune to ignite for 6 rounds</w:t>
             </w:r>
           </w:p>
         </w:tc>
@@ -2916,7 +3507,7 @@
                 <w:sz w:val="14"/>
                 <w:szCs w:val="16"/>
               </w:rPr>
-              <w:t>10G</w:t>
+              <w:t>20G</w:t>
             </w:r>
           </w:p>
         </w:tc>
@@ -2937,6 +3528,40 @@
                 <w:szCs w:val="16"/>
               </w:rPr>
             </w:pPr>
+            <w:r>
+              <w:rPr>
+                <w:rFonts w:ascii="Pericles" w:hAnsi="Pericles"/>
+                <w:i/>
+                <w:sz w:val="14"/>
+                <w:szCs w:val="16"/>
+                <w:u w:val="single"/>
+              </w:rPr>
+              <w:t>Freezing Bloom</w:t>
+            </w:r>
+            <w:r>
+              <w:rPr>
+                <w:rFonts w:ascii="Pericles" w:hAnsi="Pericles"/>
+                <w:sz w:val="14"/>
+                <w:szCs w:val="16"/>
+              </w:rPr>
+              <w:t xml:space="preserve"> </w:t>
+            </w:r>
+            <w:r>
+              <w:rPr>
+                <w:rFonts w:ascii="Arial" w:hAnsi="Arial" w:cs="Arial"/>
+                <w:sz w:val="14"/>
+                <w:szCs w:val="16"/>
+              </w:rPr>
+              <w:t>–</w:t>
+            </w:r>
+            <w:r>
+              <w:rPr>
+                <w:rFonts w:ascii="Pericles" w:hAnsi="Pericles"/>
+                <w:sz w:val="14"/>
+                <w:szCs w:val="16"/>
+              </w:rPr>
+              <w:t xml:space="preserve"> All cold damage you do is +1 for 3 hours (DL 12; 60G)</w:t>
+            </w:r>
           </w:p>
         </w:tc>
       </w:tr>
@@ -2953,16 +3578,14 @@
                 <w:szCs w:val="16"/>
               </w:rPr>
             </w:pPr>
-            <w:proofErr w:type="spellStart"/>
-            <w:r>
-              <w:rPr>
-                <w:rFonts w:ascii="Pericles" w:hAnsi="Pericles"/>
-                <w:sz w:val="14"/>
-                <w:szCs w:val="16"/>
-              </w:rPr>
-              <w:t>Orlogot</w:t>
-            </w:r>
-            <w:proofErr w:type="spellEnd"/>
+            <w:r>
+              <w:rPr>
+                <w:rFonts w:ascii="Pericles" w:hAnsi="Pericles"/>
+                <w:sz w:val="14"/>
+                <w:szCs w:val="16"/>
+              </w:rPr>
+              <w:t>Iron Weed</w:t>
+            </w:r>
           </w:p>
         </w:tc>
         <w:tc>
@@ -2983,7 +3606,7 @@
                 <w:sz w:val="14"/>
                 <w:szCs w:val="16"/>
               </w:rPr>
-              <w:t>2d12</w:t>
+              <w:t>1d2</w:t>
             </w:r>
           </w:p>
         </w:tc>
@@ -3004,14 +3627,6 @@
                 <w:szCs w:val="16"/>
               </w:rPr>
             </w:pPr>
-            <w:r>
-              <w:rPr>
-                <w:rFonts w:ascii="Pericles" w:hAnsi="Pericles"/>
-                <w:sz w:val="14"/>
-                <w:szCs w:val="16"/>
-              </w:rPr>
-              <w:t>Used to cure upset stomach, heartburn and nausea</w:t>
-            </w:r>
           </w:p>
         </w:tc>
         <w:tc>
@@ -3032,7 +3647,7 @@
                 <w:sz w:val="14"/>
                 <w:szCs w:val="16"/>
               </w:rPr>
-              <w:t>2G</w:t>
+              <w:t>10G</w:t>
             </w:r>
           </w:p>
         </w:tc>
@@ -3049,10 +3664,96 @@
               </w:numPr>
               <w:rPr>
                 <w:rFonts w:ascii="Pericles" w:hAnsi="Pericles"/>
-                <w:sz w:val="14"/>
-                <w:szCs w:val="16"/>
-              </w:rPr>
-            </w:pPr>
+                <w:i/>
+                <w:sz w:val="14"/>
+                <w:szCs w:val="16"/>
+                <w:u w:val="single"/>
+              </w:rPr>
+            </w:pPr>
+            <w:r>
+              <w:rPr>
+                <w:rFonts w:ascii="Pericles" w:hAnsi="Pericles"/>
+                <w:i/>
+                <w:sz w:val="14"/>
+                <w:szCs w:val="16"/>
+                <w:u w:val="single"/>
+              </w:rPr>
+              <w:t>Iron Brew</w:t>
+            </w:r>
+            <w:r>
+              <w:rPr>
+                <w:rFonts w:ascii="Pericles" w:hAnsi="Pericles"/>
+                <w:sz w:val="14"/>
+                <w:szCs w:val="16"/>
+              </w:rPr>
+              <w:t xml:space="preserve"> </w:t>
+            </w:r>
+            <w:r>
+              <w:rPr>
+                <w:rFonts w:ascii="Arial" w:hAnsi="Arial" w:cs="Arial"/>
+                <w:sz w:val="14"/>
+                <w:szCs w:val="16"/>
+              </w:rPr>
+              <w:t>–</w:t>
+            </w:r>
+            <w:r>
+              <w:rPr>
+                <w:rFonts w:ascii="Pericles" w:hAnsi="Pericles"/>
+                <w:sz w:val="14"/>
+                <w:szCs w:val="16"/>
+              </w:rPr>
+              <w:t xml:space="preserve"> +1 spell saves for 1 hour (DL 14; 25G)</w:t>
+            </w:r>
+          </w:p>
+          <w:p>
+            <w:pPr>
+              <w:pStyle w:val="ListParagraph"/>
+              <w:numPr>
+                <w:ilvl w:val="0"/>
+                <w:numId w:val="2"/>
+              </w:numPr>
+              <w:rPr>
+                <w:rFonts w:ascii="Pericles" w:hAnsi="Pericles"/>
+                <w:i/>
+                <w:sz w:val="14"/>
+                <w:szCs w:val="16"/>
+                <w:u w:val="single"/>
+              </w:rPr>
+            </w:pPr>
+            <w:r>
+              <w:rPr>
+                <w:rFonts w:ascii="Pericles" w:hAnsi="Pericles"/>
+                <w:i/>
+                <w:sz w:val="14"/>
+                <w:szCs w:val="16"/>
+                <w:u w:val="single"/>
+              </w:rPr>
+              <w:t>Iron Salve</w:t>
+            </w:r>
+            <w:r>
+              <w:rPr>
+                <w:rFonts w:ascii="Pericles" w:hAnsi="Pericles"/>
+                <w:sz w:val="14"/>
+                <w:szCs w:val="16"/>
+              </w:rPr>
+              <w:t xml:space="preserve"> </w:t>
+            </w:r>
+            <w:r>
+              <w:rPr>
+                <w:rFonts w:ascii="Arial" w:hAnsi="Arial" w:cs="Arial"/>
+                <w:sz w:val="14"/>
+                <w:szCs w:val="16"/>
+              </w:rPr>
+              <w:t>–</w:t>
+            </w:r>
+            <w:r>
+              <w:rPr>
+                <w:rFonts w:ascii="Pericles" w:hAnsi="Pericles"/>
+                <w:sz w:val="14"/>
+                <w:szCs w:val="16"/>
+              </w:rPr>
+              <w:t xml:space="preserve"> Increases AV by 1 for 10 minutes (DL 17; 50G)</w:t>
+            </w:r>
           </w:p>
         </w:tc>
       </w:tr>
@@ -3069,14 +3770,16 @@
                 <w:szCs w:val="16"/>
               </w:rPr>
             </w:pPr>
-            <w:r>
-              <w:rPr>
-                <w:rFonts w:ascii="Pericles" w:hAnsi="Pericles"/>
-                <w:sz w:val="14"/>
-                <w:szCs w:val="16"/>
-              </w:rPr>
-              <w:t>Regent’s Spice</w:t>
-            </w:r>
+            <w:proofErr w:type="spellStart"/>
+            <w:r>
+              <w:rPr>
+                <w:rFonts w:ascii="Pericles" w:hAnsi="Pericles"/>
+                <w:sz w:val="14"/>
+                <w:szCs w:val="16"/>
+              </w:rPr>
+              <w:t>Jamny</w:t>
+            </w:r>
+            <w:proofErr w:type="spellEnd"/>
           </w:p>
         </w:tc>
         <w:tc>
@@ -3097,7 +3800,7 @@
                 <w:sz w:val="14"/>
                 <w:szCs w:val="16"/>
               </w:rPr>
-              <w:t>1d3</w:t>
+              <w:t>2d6</w:t>
             </w:r>
           </w:p>
         </w:tc>
@@ -3124,9 +3827,36 @@
                 <w:sz w:val="14"/>
                 <w:szCs w:val="16"/>
               </w:rPr>
-              <w:t>Gives the user a -4 to poison saves for 1 hour</w:t>
-            </w:r>
-          </w:p>
+              <w:t>Colorful berry that tastes foul</w:t>
+            </w:r>
+          </w:p>
+        </w:tc>
+        <w:tc>
+          <w:tcPr>
+            <w:tcW w:w="248" w:type="pct"/>
+          </w:tcPr>
+          <w:p>
+            <w:pPr>
+              <w:rPr>
+                <w:rFonts w:ascii="Pericles" w:hAnsi="Pericles"/>
+                <w:sz w:val="14"/>
+                <w:szCs w:val="16"/>
+              </w:rPr>
+            </w:pPr>
+            <w:r>
+              <w:rPr>
+                <w:rFonts w:ascii="Pericles" w:hAnsi="Pericles"/>
+                <w:sz w:val="14"/>
+                <w:szCs w:val="16"/>
+              </w:rPr>
+              <w:t>5G</w:t>
+            </w:r>
+          </w:p>
+        </w:tc>
+        <w:tc>
+          <w:tcPr>
+            <w:tcW w:w="1911" w:type="pct"/>
+          </w:tcPr>
           <w:p>
             <w:pPr>
               <w:pStyle w:val="ListParagraph"/>
@@ -3143,39 +3873,38 @@
             <w:r>
               <w:rPr>
                 <w:rFonts w:ascii="Pericles" w:hAnsi="Pericles"/>
-                <w:sz w:val="14"/>
-                <w:szCs w:val="16"/>
-              </w:rPr>
-              <w:t>Is also a delicious spice often used in various alcoholic concoctions</w:t>
-            </w:r>
-          </w:p>
-        </w:tc>
-        <w:tc>
-          <w:tcPr>
-            <w:tcW w:w="248" w:type="pct"/>
-          </w:tcPr>
-          <w:p>
-            <w:pPr>
-              <w:rPr>
-                <w:rFonts w:ascii="Pericles" w:hAnsi="Pericles"/>
-                <w:sz w:val="14"/>
-                <w:szCs w:val="16"/>
-              </w:rPr>
-            </w:pPr>
-            <w:r>
-              <w:rPr>
-                <w:rFonts w:ascii="Pericles" w:hAnsi="Pericles"/>
-                <w:sz w:val="14"/>
-                <w:szCs w:val="16"/>
-              </w:rPr>
-              <w:t>50G</w:t>
-            </w:r>
-          </w:p>
-        </w:tc>
-        <w:tc>
-          <w:tcPr>
-            <w:tcW w:w="1911" w:type="pct"/>
-          </w:tcPr>
+                <w:i/>
+                <w:sz w:val="14"/>
+                <w:szCs w:val="16"/>
+                <w:u w:val="single"/>
+              </w:rPr>
+              <w:t>Ink</w:t>
+            </w:r>
+            <w:r>
+              <w:rPr>
+                <w:rFonts w:ascii="Pericles" w:hAnsi="Pericles"/>
+                <w:sz w:val="14"/>
+                <w:szCs w:val="16"/>
+              </w:rPr>
+              <w:t xml:space="preserve"> </w:t>
+            </w:r>
+            <w:r>
+              <w:rPr>
+                <w:rFonts w:ascii="Arial" w:hAnsi="Arial" w:cs="Arial"/>
+                <w:sz w:val="14"/>
+                <w:szCs w:val="16"/>
+              </w:rPr>
+              <w:t>–</w:t>
+            </w:r>
+            <w:r>
+              <w:rPr>
+                <w:rFonts w:ascii="Pericles" w:hAnsi="Pericles"/>
+                <w:sz w:val="14"/>
+                <w:szCs w:val="16"/>
+              </w:rPr>
+              <w:t xml:space="preserve"> Makes a vial of ink (DL 8; 10G)</w:t>
+            </w:r>
+          </w:p>
           <w:p>
             <w:pPr>
               <w:pStyle w:val="ListParagraph"/>
@@ -3189,6 +3918,40 @@
                 <w:szCs w:val="16"/>
               </w:rPr>
             </w:pPr>
+            <w:r>
+              <w:rPr>
+                <w:rFonts w:ascii="Pericles" w:hAnsi="Pericles"/>
+                <w:i/>
+                <w:sz w:val="14"/>
+                <w:szCs w:val="16"/>
+                <w:u w:val="single"/>
+              </w:rPr>
+              <w:t>Invisible Ink</w:t>
+            </w:r>
+            <w:r>
+              <w:rPr>
+                <w:rFonts w:ascii="Pericles" w:hAnsi="Pericles"/>
+                <w:sz w:val="14"/>
+                <w:szCs w:val="16"/>
+              </w:rPr>
+              <w:t xml:space="preserve"> </w:t>
+            </w:r>
+            <w:r>
+              <w:rPr>
+                <w:rFonts w:ascii="Arial" w:hAnsi="Arial" w:cs="Arial"/>
+                <w:sz w:val="14"/>
+                <w:szCs w:val="16"/>
+              </w:rPr>
+              <w:t>–</w:t>
+            </w:r>
+            <w:r>
+              <w:rPr>
+                <w:rFonts w:ascii="Pericles" w:hAnsi="Pericles"/>
+                <w:sz w:val="14"/>
+                <w:szCs w:val="16"/>
+              </w:rPr>
+              <w:t xml:space="preserve"> Makes an ink that disappears, but then reappears when acidic juice is applied (DL 14; 25G)</w:t>
+            </w:r>
           </w:p>
         </w:tc>
       </w:tr>
@@ -3211,7 +3974,7 @@
                 <w:sz w:val="14"/>
                 <w:szCs w:val="16"/>
               </w:rPr>
-              <w:t>Salt Reeds</w:t>
+              <w:t>Liverleaf</w:t>
             </w:r>
           </w:p>
         </w:tc>
@@ -3233,7 +3996,7 @@
                 <w:sz w:val="14"/>
                 <w:szCs w:val="16"/>
               </w:rPr>
-              <w:t>2d12</w:t>
+              <w:t>2d6</w:t>
             </w:r>
           </w:p>
         </w:tc>
@@ -3260,7 +4023,7 @@
                 <w:sz w:val="14"/>
                 <w:szCs w:val="16"/>
               </w:rPr>
-              <w:t>Used to spice foods</w:t>
+              <w:t>Cures hangover</w:t>
             </w:r>
           </w:p>
         </w:tc>
@@ -3319,14 +4082,16 @@
                 <w:szCs w:val="16"/>
               </w:rPr>
             </w:pPr>
-            <w:r>
-              <w:rPr>
-                <w:rFonts w:ascii="Pericles" w:hAnsi="Pericles"/>
-                <w:sz w:val="14"/>
-                <w:szCs w:val="16"/>
-              </w:rPr>
-              <w:t>Shadow Shroom</w:t>
-            </w:r>
+            <w:proofErr w:type="spellStart"/>
+            <w:r>
+              <w:rPr>
+                <w:rFonts w:ascii="Pericles" w:hAnsi="Pericles"/>
+                <w:sz w:val="14"/>
+                <w:szCs w:val="16"/>
+              </w:rPr>
+              <w:t>Lolt</w:t>
+            </w:r>
+            <w:proofErr w:type="spellEnd"/>
           </w:p>
         </w:tc>
         <w:tc>
@@ -3347,7 +4112,7 @@
                 <w:sz w:val="14"/>
                 <w:szCs w:val="16"/>
               </w:rPr>
-              <w:t>1d4</w:t>
+              <w:t>2d3</w:t>
             </w:r>
           </w:p>
         </w:tc>
@@ -3374,7 +4139,29 @@
                 <w:sz w:val="14"/>
                 <w:szCs w:val="16"/>
               </w:rPr>
-              <w:t>Dark vision for 3 hours</w:t>
+              <w:t>Allows user to navigate spider webs and not get stuck</w:t>
+            </w:r>
+          </w:p>
+          <w:p>
+            <w:pPr>
+              <w:pStyle w:val="ListParagraph"/>
+              <w:numPr>
+                <w:ilvl w:val="0"/>
+                <w:numId w:val="2"/>
+              </w:numPr>
+              <w:rPr>
+                <w:rFonts w:ascii="Pericles" w:hAnsi="Pericles"/>
+                <w:sz w:val="14"/>
+                <w:szCs w:val="16"/>
+              </w:rPr>
+            </w:pPr>
+            <w:r>
+              <w:rPr>
+                <w:rFonts w:ascii="Pericles" w:hAnsi="Pericles"/>
+                <w:sz w:val="14"/>
+                <w:szCs w:val="16"/>
+              </w:rPr>
+              <w:t>+1 to save against all spider poisons</w:t>
             </w:r>
           </w:p>
         </w:tc>
@@ -3396,7 +4183,7 @@
                 <w:sz w:val="14"/>
                 <w:szCs w:val="16"/>
               </w:rPr>
-              <w:t>50G</w:t>
+              <w:t>25G</w:t>
             </w:r>
           </w:p>
         </w:tc>
@@ -3439,7 +4226,7 @@
                 <w:sz w:val="14"/>
                 <w:szCs w:val="16"/>
               </w:rPr>
-              <w:t>White Cap</w:t>
+              <w:t>Natter Cap</w:t>
             </w:r>
           </w:p>
         </w:tc>
@@ -3461,7 +4248,7 @@
                 <w:sz w:val="14"/>
                 <w:szCs w:val="16"/>
               </w:rPr>
-              <w:t>2d4</w:t>
+              <w:t>2d6</w:t>
             </w:r>
           </w:p>
         </w:tc>
@@ -3488,25 +4275,7 @@
                 <w:sz w:val="14"/>
                 <w:szCs w:val="16"/>
               </w:rPr>
-              <w:t xml:space="preserve">When applied to a weapon, it makes that weapon </w:t>
-            </w:r>
-            <w:proofErr w:type="gramStart"/>
-            <w:r>
-              <w:rPr>
-                <w:rFonts w:ascii="Pericles" w:hAnsi="Pericles"/>
-                <w:sz w:val="14"/>
-                <w:szCs w:val="16"/>
-              </w:rPr>
-              <w:t>sticky(</w:t>
-            </w:r>
-            <w:proofErr w:type="gramEnd"/>
-            <w:r>
-              <w:rPr>
-                <w:rFonts w:ascii="Pericles" w:hAnsi="Pericles"/>
-                <w:sz w:val="14"/>
-                <w:szCs w:val="16"/>
-              </w:rPr>
-              <w:t>2)</w:t>
+              <w:t>Allows you to skip a night of sleep without suffering any penalties</w:t>
             </w:r>
           </w:p>
         </w:tc>
@@ -3565,6 +4334,922 @@
                 <w:szCs w:val="16"/>
               </w:rPr>
             </w:pPr>
+            <w:proofErr w:type="spellStart"/>
+            <w:r>
+              <w:rPr>
+                <w:rFonts w:ascii="Pericles" w:hAnsi="Pericles"/>
+                <w:sz w:val="14"/>
+                <w:szCs w:val="16"/>
+              </w:rPr>
+              <w:t>Noxo</w:t>
+            </w:r>
+            <w:proofErr w:type="spellEnd"/>
+            <w:r>
+              <w:rPr>
+                <w:rFonts w:ascii="Pericles" w:hAnsi="Pericles"/>
+                <w:sz w:val="14"/>
+                <w:szCs w:val="16"/>
+              </w:rPr>
+              <w:t xml:space="preserve"> Fruit</w:t>
+            </w:r>
+          </w:p>
+        </w:tc>
+        <w:tc>
+          <w:tcPr>
+            <w:tcW w:w="305" w:type="pct"/>
+          </w:tcPr>
+          <w:p>
+            <w:pPr>
+              <w:rPr>
+                <w:rFonts w:ascii="Pericles" w:hAnsi="Pericles"/>
+                <w:sz w:val="14"/>
+                <w:szCs w:val="16"/>
+              </w:rPr>
+            </w:pPr>
+            <w:r>
+              <w:rPr>
+                <w:rFonts w:ascii="Pericles" w:hAnsi="Pericles"/>
+                <w:sz w:val="14"/>
+                <w:szCs w:val="16"/>
+              </w:rPr>
+              <w:t>2d3</w:t>
+            </w:r>
+          </w:p>
+        </w:tc>
+        <w:tc>
+          <w:tcPr>
+            <w:tcW w:w="2039" w:type="pct"/>
+          </w:tcPr>
+          <w:p>
+            <w:pPr>
+              <w:pStyle w:val="ListParagraph"/>
+              <w:numPr>
+                <w:ilvl w:val="0"/>
+                <w:numId w:val="2"/>
+              </w:numPr>
+              <w:rPr>
+                <w:rFonts w:ascii="Pericles" w:hAnsi="Pericles"/>
+                <w:sz w:val="14"/>
+                <w:szCs w:val="16"/>
+              </w:rPr>
+            </w:pPr>
+            <w:r>
+              <w:rPr>
+                <w:rFonts w:ascii="Pericles" w:hAnsi="Pericles"/>
+                <w:sz w:val="14"/>
+                <w:szCs w:val="16"/>
+              </w:rPr>
+              <w:t>Sustains a single person for an entire day</w:t>
+            </w:r>
+          </w:p>
+        </w:tc>
+        <w:tc>
+          <w:tcPr>
+            <w:tcW w:w="248" w:type="pct"/>
+          </w:tcPr>
+          <w:p>
+            <w:pPr>
+              <w:rPr>
+                <w:rFonts w:ascii="Pericles" w:hAnsi="Pericles"/>
+                <w:sz w:val="14"/>
+                <w:szCs w:val="16"/>
+              </w:rPr>
+            </w:pPr>
+            <w:r>
+              <w:rPr>
+                <w:rFonts w:ascii="Pericles" w:hAnsi="Pericles"/>
+                <w:sz w:val="14"/>
+                <w:szCs w:val="16"/>
+              </w:rPr>
+              <w:t>10G</w:t>
+            </w:r>
+          </w:p>
+        </w:tc>
+        <w:tc>
+          <w:tcPr>
+            <w:tcW w:w="1911" w:type="pct"/>
+          </w:tcPr>
+          <w:p>
+            <w:pPr>
+              <w:pStyle w:val="ListParagraph"/>
+              <w:numPr>
+                <w:ilvl w:val="0"/>
+                <w:numId w:val="2"/>
+              </w:numPr>
+              <w:rPr>
+                <w:rFonts w:ascii="Pericles" w:hAnsi="Pericles"/>
+                <w:sz w:val="14"/>
+                <w:szCs w:val="16"/>
+              </w:rPr>
+            </w:pPr>
+          </w:p>
+        </w:tc>
+      </w:tr>
+      <w:tr>
+        <w:tc>
+          <w:tcPr>
+            <w:tcW w:w="497" w:type="pct"/>
+          </w:tcPr>
+          <w:p>
+            <w:pPr>
+              <w:rPr>
+                <w:rFonts w:ascii="Pericles" w:hAnsi="Pericles"/>
+                <w:sz w:val="14"/>
+                <w:szCs w:val="16"/>
+              </w:rPr>
+            </w:pPr>
+            <w:proofErr w:type="spellStart"/>
+            <w:r>
+              <w:rPr>
+                <w:rFonts w:ascii="Pericles" w:hAnsi="Pericles"/>
+                <w:sz w:val="14"/>
+                <w:szCs w:val="16"/>
+              </w:rPr>
+              <w:t>Orlogot</w:t>
+            </w:r>
+            <w:proofErr w:type="spellEnd"/>
+          </w:p>
+        </w:tc>
+        <w:tc>
+          <w:tcPr>
+            <w:tcW w:w="305" w:type="pct"/>
+          </w:tcPr>
+          <w:p>
+            <w:pPr>
+              <w:rPr>
+                <w:rFonts w:ascii="Pericles" w:hAnsi="Pericles"/>
+                <w:sz w:val="14"/>
+                <w:szCs w:val="16"/>
+              </w:rPr>
+            </w:pPr>
+            <w:r>
+              <w:rPr>
+                <w:rFonts w:ascii="Pericles" w:hAnsi="Pericles"/>
+                <w:sz w:val="14"/>
+                <w:szCs w:val="16"/>
+              </w:rPr>
+              <w:t>2d12</w:t>
+            </w:r>
+          </w:p>
+        </w:tc>
+        <w:tc>
+          <w:tcPr>
+            <w:tcW w:w="2039" w:type="pct"/>
+          </w:tcPr>
+          <w:p>
+            <w:pPr>
+              <w:pStyle w:val="ListParagraph"/>
+              <w:numPr>
+                <w:ilvl w:val="0"/>
+                <w:numId w:val="2"/>
+              </w:numPr>
+              <w:rPr>
+                <w:rFonts w:ascii="Pericles" w:hAnsi="Pericles"/>
+                <w:sz w:val="14"/>
+                <w:szCs w:val="16"/>
+              </w:rPr>
+            </w:pPr>
+            <w:r>
+              <w:rPr>
+                <w:rFonts w:ascii="Pericles" w:hAnsi="Pericles"/>
+                <w:sz w:val="14"/>
+                <w:szCs w:val="16"/>
+              </w:rPr>
+              <w:t>Used to cure upset stomach, heartburn and nausea</w:t>
+            </w:r>
+          </w:p>
+        </w:tc>
+        <w:tc>
+          <w:tcPr>
+            <w:tcW w:w="248" w:type="pct"/>
+          </w:tcPr>
+          <w:p>
+            <w:pPr>
+              <w:rPr>
+                <w:rFonts w:ascii="Pericles" w:hAnsi="Pericles"/>
+                <w:sz w:val="14"/>
+                <w:szCs w:val="16"/>
+              </w:rPr>
+            </w:pPr>
+            <w:r>
+              <w:rPr>
+                <w:rFonts w:ascii="Pericles" w:hAnsi="Pericles"/>
+                <w:sz w:val="14"/>
+                <w:szCs w:val="16"/>
+              </w:rPr>
+              <w:t>2G</w:t>
+            </w:r>
+          </w:p>
+        </w:tc>
+        <w:tc>
+          <w:tcPr>
+            <w:tcW w:w="1911" w:type="pct"/>
+          </w:tcPr>
+          <w:p>
+            <w:pPr>
+              <w:pStyle w:val="ListParagraph"/>
+              <w:numPr>
+                <w:ilvl w:val="0"/>
+                <w:numId w:val="2"/>
+              </w:numPr>
+              <w:rPr>
+                <w:rFonts w:ascii="Pericles" w:hAnsi="Pericles"/>
+                <w:sz w:val="14"/>
+                <w:szCs w:val="16"/>
+              </w:rPr>
+            </w:pPr>
+          </w:p>
+        </w:tc>
+      </w:tr>
+      <w:tr>
+        <w:tc>
+          <w:tcPr>
+            <w:tcW w:w="497" w:type="pct"/>
+          </w:tcPr>
+          <w:p>
+            <w:pPr>
+              <w:rPr>
+                <w:rFonts w:ascii="Pericles" w:hAnsi="Pericles"/>
+                <w:sz w:val="14"/>
+                <w:szCs w:val="16"/>
+              </w:rPr>
+            </w:pPr>
+            <w:r>
+              <w:rPr>
+                <w:rFonts w:ascii="Pericles" w:hAnsi="Pericles"/>
+                <w:sz w:val="14"/>
+                <w:szCs w:val="16"/>
+              </w:rPr>
+              <w:t>Regent’s Spice</w:t>
+            </w:r>
+          </w:p>
+        </w:tc>
+        <w:tc>
+          <w:tcPr>
+            <w:tcW w:w="305" w:type="pct"/>
+          </w:tcPr>
+          <w:p>
+            <w:pPr>
+              <w:rPr>
+                <w:rFonts w:ascii="Pericles" w:hAnsi="Pericles"/>
+                <w:sz w:val="14"/>
+                <w:szCs w:val="16"/>
+              </w:rPr>
+            </w:pPr>
+            <w:r>
+              <w:rPr>
+                <w:rFonts w:ascii="Pericles" w:hAnsi="Pericles"/>
+                <w:sz w:val="14"/>
+                <w:szCs w:val="16"/>
+              </w:rPr>
+              <w:t>1d3</w:t>
+            </w:r>
+          </w:p>
+        </w:tc>
+        <w:tc>
+          <w:tcPr>
+            <w:tcW w:w="2039" w:type="pct"/>
+          </w:tcPr>
+          <w:p>
+            <w:pPr>
+              <w:pStyle w:val="ListParagraph"/>
+              <w:numPr>
+                <w:ilvl w:val="0"/>
+                <w:numId w:val="2"/>
+              </w:numPr>
+              <w:rPr>
+                <w:rFonts w:ascii="Pericles" w:hAnsi="Pericles"/>
+                <w:sz w:val="14"/>
+                <w:szCs w:val="16"/>
+              </w:rPr>
+            </w:pPr>
+            <w:r>
+              <w:rPr>
+                <w:rFonts w:ascii="Pericles" w:hAnsi="Pericles"/>
+                <w:sz w:val="14"/>
+                <w:szCs w:val="16"/>
+              </w:rPr>
+              <w:t>Is a delicious spice often used in various alcoholic concoctions</w:t>
+            </w:r>
+          </w:p>
+        </w:tc>
+        <w:tc>
+          <w:tcPr>
+            <w:tcW w:w="248" w:type="pct"/>
+          </w:tcPr>
+          <w:p>
+            <w:pPr>
+              <w:rPr>
+                <w:rFonts w:ascii="Pericles" w:hAnsi="Pericles"/>
+                <w:sz w:val="14"/>
+                <w:szCs w:val="16"/>
+              </w:rPr>
+            </w:pPr>
+            <w:r>
+              <w:rPr>
+                <w:rFonts w:ascii="Pericles" w:hAnsi="Pericles"/>
+                <w:sz w:val="14"/>
+                <w:szCs w:val="16"/>
+              </w:rPr>
+              <w:t>5G</w:t>
+            </w:r>
+          </w:p>
+        </w:tc>
+        <w:tc>
+          <w:tcPr>
+            <w:tcW w:w="1911" w:type="pct"/>
+          </w:tcPr>
+          <w:p>
+            <w:pPr>
+              <w:pStyle w:val="ListParagraph"/>
+              <w:numPr>
+                <w:ilvl w:val="0"/>
+                <w:numId w:val="2"/>
+              </w:numPr>
+              <w:rPr>
+                <w:rFonts w:ascii="Pericles" w:hAnsi="Pericles"/>
+                <w:sz w:val="14"/>
+                <w:szCs w:val="16"/>
+              </w:rPr>
+            </w:pPr>
+            <w:r>
+              <w:rPr>
+                <w:rFonts w:ascii="Pericles" w:hAnsi="Pericles"/>
+                <w:i/>
+                <w:sz w:val="14"/>
+                <w:szCs w:val="16"/>
+                <w:u w:val="single"/>
+              </w:rPr>
+              <w:t>King’s Salt</w:t>
+            </w:r>
+            <w:r>
+              <w:rPr>
+                <w:rFonts w:ascii="Pericles" w:hAnsi="Pericles"/>
+                <w:sz w:val="14"/>
+                <w:szCs w:val="16"/>
+              </w:rPr>
+              <w:t xml:space="preserve"> </w:t>
+            </w:r>
+            <w:r>
+              <w:rPr>
+                <w:rFonts w:ascii="Arial" w:hAnsi="Arial" w:cs="Arial"/>
+                <w:sz w:val="14"/>
+                <w:szCs w:val="16"/>
+              </w:rPr>
+              <w:t>–</w:t>
+            </w:r>
+            <w:r>
+              <w:rPr>
+                <w:rFonts w:ascii="Pericles" w:hAnsi="Pericles"/>
+                <w:sz w:val="14"/>
+                <w:szCs w:val="16"/>
+              </w:rPr>
+              <w:t xml:space="preserve"> If used to salt a meal, gives +4 to save vs. poison attempts for the duration of the meal (DL 16; 50G)</w:t>
+            </w:r>
+          </w:p>
+        </w:tc>
+      </w:tr>
+      <w:tr>
+        <w:tc>
+          <w:tcPr>
+            <w:tcW w:w="497" w:type="pct"/>
+          </w:tcPr>
+          <w:p>
+            <w:pPr>
+              <w:rPr>
+                <w:rFonts w:ascii="Pericles" w:hAnsi="Pericles"/>
+                <w:sz w:val="14"/>
+                <w:szCs w:val="16"/>
+              </w:rPr>
+            </w:pPr>
+            <w:r>
+              <w:rPr>
+                <w:rFonts w:ascii="Pericles" w:hAnsi="Pericles"/>
+                <w:sz w:val="14"/>
+                <w:szCs w:val="16"/>
+              </w:rPr>
+              <w:t>Salt Reeds</w:t>
+            </w:r>
+          </w:p>
+        </w:tc>
+        <w:tc>
+          <w:tcPr>
+            <w:tcW w:w="305" w:type="pct"/>
+          </w:tcPr>
+          <w:p>
+            <w:pPr>
+              <w:rPr>
+                <w:rFonts w:ascii="Pericles" w:hAnsi="Pericles"/>
+                <w:sz w:val="14"/>
+                <w:szCs w:val="16"/>
+              </w:rPr>
+            </w:pPr>
+            <w:r>
+              <w:rPr>
+                <w:rFonts w:ascii="Pericles" w:hAnsi="Pericles"/>
+                <w:sz w:val="14"/>
+                <w:szCs w:val="16"/>
+              </w:rPr>
+              <w:t>2d12</w:t>
+            </w:r>
+          </w:p>
+        </w:tc>
+        <w:tc>
+          <w:tcPr>
+            <w:tcW w:w="2039" w:type="pct"/>
+          </w:tcPr>
+          <w:p>
+            <w:pPr>
+              <w:pStyle w:val="ListParagraph"/>
+              <w:numPr>
+                <w:ilvl w:val="0"/>
+                <w:numId w:val="2"/>
+              </w:numPr>
+              <w:rPr>
+                <w:rFonts w:ascii="Pericles" w:hAnsi="Pericles"/>
+                <w:sz w:val="14"/>
+                <w:szCs w:val="16"/>
+              </w:rPr>
+            </w:pPr>
+            <w:r>
+              <w:rPr>
+                <w:rFonts w:ascii="Pericles" w:hAnsi="Pericles"/>
+                <w:sz w:val="14"/>
+                <w:szCs w:val="16"/>
+              </w:rPr>
+              <w:t>Used to spice foods</w:t>
+            </w:r>
+          </w:p>
+        </w:tc>
+        <w:tc>
+          <w:tcPr>
+            <w:tcW w:w="248" w:type="pct"/>
+          </w:tcPr>
+          <w:p>
+            <w:pPr>
+              <w:rPr>
+                <w:rFonts w:ascii="Pericles" w:hAnsi="Pericles"/>
+                <w:sz w:val="14"/>
+                <w:szCs w:val="16"/>
+              </w:rPr>
+            </w:pPr>
+            <w:r>
+              <w:rPr>
+                <w:rFonts w:ascii="Pericles" w:hAnsi="Pericles"/>
+                <w:sz w:val="14"/>
+                <w:szCs w:val="16"/>
+              </w:rPr>
+              <w:t>2G</w:t>
+            </w:r>
+          </w:p>
+        </w:tc>
+        <w:tc>
+          <w:tcPr>
+            <w:tcW w:w="1911" w:type="pct"/>
+          </w:tcPr>
+          <w:p>
+            <w:pPr>
+              <w:pStyle w:val="ListParagraph"/>
+              <w:numPr>
+                <w:ilvl w:val="0"/>
+                <w:numId w:val="2"/>
+              </w:numPr>
+              <w:rPr>
+                <w:rFonts w:ascii="Pericles" w:hAnsi="Pericles"/>
+                <w:sz w:val="14"/>
+                <w:szCs w:val="16"/>
+              </w:rPr>
+            </w:pPr>
+            <w:r>
+              <w:rPr>
+                <w:rFonts w:ascii="Pericles" w:hAnsi="Pericles"/>
+                <w:i/>
+                <w:sz w:val="14"/>
+                <w:szCs w:val="16"/>
+                <w:u w:val="single"/>
+              </w:rPr>
+              <w:t>Reed Candy</w:t>
+            </w:r>
+            <w:r>
+              <w:rPr>
+                <w:rFonts w:ascii="Pericles" w:hAnsi="Pericles"/>
+                <w:sz w:val="14"/>
+                <w:szCs w:val="16"/>
+              </w:rPr>
+              <w:t xml:space="preserve"> </w:t>
+            </w:r>
+            <w:r>
+              <w:rPr>
+                <w:rFonts w:ascii="Arial" w:hAnsi="Arial" w:cs="Arial"/>
+                <w:sz w:val="14"/>
+                <w:szCs w:val="16"/>
+              </w:rPr>
+              <w:t>–</w:t>
+            </w:r>
+            <w:r>
+              <w:rPr>
+                <w:rFonts w:ascii="Pericles" w:hAnsi="Pericles"/>
+                <w:sz w:val="14"/>
+                <w:szCs w:val="16"/>
+              </w:rPr>
+              <w:t xml:space="preserve"> Makes a stringy, sweet candy (DL 8; 4G)</w:t>
+            </w:r>
+          </w:p>
+          <w:p>
+            <w:pPr>
+              <w:pStyle w:val="ListParagraph"/>
+              <w:numPr>
+                <w:ilvl w:val="0"/>
+                <w:numId w:val="2"/>
+              </w:numPr>
+              <w:rPr>
+                <w:rFonts w:ascii="Pericles" w:hAnsi="Pericles"/>
+                <w:sz w:val="14"/>
+                <w:szCs w:val="16"/>
+              </w:rPr>
+            </w:pPr>
+            <w:r>
+              <w:rPr>
+                <w:rFonts w:ascii="Pericles" w:hAnsi="Pericles"/>
+                <w:i/>
+                <w:sz w:val="14"/>
+                <w:szCs w:val="16"/>
+                <w:u w:val="single"/>
+              </w:rPr>
+              <w:t>Salt Reed Crystals</w:t>
+            </w:r>
+            <w:r>
+              <w:rPr>
+                <w:rFonts w:ascii="Pericles" w:hAnsi="Pericles"/>
+                <w:sz w:val="14"/>
+                <w:szCs w:val="16"/>
+              </w:rPr>
+              <w:t xml:space="preserve"> </w:t>
+            </w:r>
+            <w:r>
+              <w:rPr>
+                <w:rFonts w:ascii="Arial" w:hAnsi="Arial" w:cs="Arial"/>
+                <w:sz w:val="14"/>
+                <w:szCs w:val="16"/>
+              </w:rPr>
+              <w:t>–</w:t>
+            </w:r>
+            <w:r>
+              <w:rPr>
+                <w:rFonts w:ascii="Pericles" w:hAnsi="Pericles"/>
+                <w:sz w:val="14"/>
+                <w:szCs w:val="16"/>
+              </w:rPr>
+              <w:t xml:space="preserve"> Preserves food and reduces its encumbrance by 1/3 (works on up to 9 </w:t>
+            </w:r>
+            <w:proofErr w:type="gramStart"/>
+            <w:r>
+              <w:rPr>
+                <w:rFonts w:ascii="Pericles" w:hAnsi="Pericles"/>
+                <w:sz w:val="14"/>
+                <w:szCs w:val="16"/>
+              </w:rPr>
+              <w:t>slots)(</w:t>
+            </w:r>
+            <w:proofErr w:type="gramEnd"/>
+            <w:r>
+              <w:rPr>
+                <w:rFonts w:ascii="Pericles" w:hAnsi="Pericles"/>
+                <w:sz w:val="14"/>
+                <w:szCs w:val="16"/>
+              </w:rPr>
+              <w:t xml:space="preserve">DL 12; 10G) </w:t>
+            </w:r>
+          </w:p>
+        </w:tc>
+      </w:tr>
+      <w:tr>
+        <w:tc>
+          <w:tcPr>
+            <w:tcW w:w="497" w:type="pct"/>
+          </w:tcPr>
+          <w:p>
+            <w:pPr>
+              <w:rPr>
+                <w:rFonts w:ascii="Pericles" w:hAnsi="Pericles"/>
+                <w:sz w:val="14"/>
+                <w:szCs w:val="16"/>
+              </w:rPr>
+            </w:pPr>
+            <w:r>
+              <w:rPr>
+                <w:rFonts w:ascii="Pericles" w:hAnsi="Pericles"/>
+                <w:sz w:val="14"/>
+                <w:szCs w:val="16"/>
+              </w:rPr>
+              <w:t>Shadow Shroom</w:t>
+            </w:r>
+          </w:p>
+        </w:tc>
+        <w:tc>
+          <w:tcPr>
+            <w:tcW w:w="305" w:type="pct"/>
+          </w:tcPr>
+          <w:p>
+            <w:pPr>
+              <w:rPr>
+                <w:rFonts w:ascii="Pericles" w:hAnsi="Pericles"/>
+                <w:sz w:val="14"/>
+                <w:szCs w:val="16"/>
+              </w:rPr>
+            </w:pPr>
+            <w:r>
+              <w:rPr>
+                <w:rFonts w:ascii="Pericles" w:hAnsi="Pericles"/>
+                <w:sz w:val="14"/>
+                <w:szCs w:val="16"/>
+              </w:rPr>
+              <w:t>1d4</w:t>
+            </w:r>
+          </w:p>
+        </w:tc>
+        <w:tc>
+          <w:tcPr>
+            <w:tcW w:w="2039" w:type="pct"/>
+          </w:tcPr>
+          <w:p>
+            <w:pPr>
+              <w:pStyle w:val="ListParagraph"/>
+              <w:numPr>
+                <w:ilvl w:val="0"/>
+                <w:numId w:val="2"/>
+              </w:numPr>
+              <w:rPr>
+                <w:rFonts w:ascii="Pericles" w:hAnsi="Pericles"/>
+                <w:sz w:val="14"/>
+                <w:szCs w:val="16"/>
+              </w:rPr>
+            </w:pPr>
+            <w:r>
+              <w:rPr>
+                <w:rFonts w:ascii="Pericles" w:hAnsi="Pericles"/>
+                <w:sz w:val="14"/>
+                <w:szCs w:val="16"/>
+              </w:rPr>
+              <w:t>+1 search checks for 3 hours</w:t>
+            </w:r>
+          </w:p>
+        </w:tc>
+        <w:tc>
+          <w:tcPr>
+            <w:tcW w:w="248" w:type="pct"/>
+          </w:tcPr>
+          <w:p>
+            <w:pPr>
+              <w:rPr>
+                <w:rFonts w:ascii="Pericles" w:hAnsi="Pericles"/>
+                <w:sz w:val="14"/>
+                <w:szCs w:val="16"/>
+              </w:rPr>
+            </w:pPr>
+            <w:r>
+              <w:rPr>
+                <w:rFonts w:ascii="Pericles" w:hAnsi="Pericles"/>
+                <w:sz w:val="14"/>
+                <w:szCs w:val="16"/>
+              </w:rPr>
+              <w:t>50G</w:t>
+            </w:r>
+          </w:p>
+        </w:tc>
+        <w:tc>
+          <w:tcPr>
+            <w:tcW w:w="1911" w:type="pct"/>
+          </w:tcPr>
+          <w:p>
+            <w:pPr>
+              <w:pStyle w:val="ListParagraph"/>
+              <w:numPr>
+                <w:ilvl w:val="0"/>
+                <w:numId w:val="2"/>
+              </w:numPr>
+              <w:rPr>
+                <w:rFonts w:ascii="Pericles" w:hAnsi="Pericles"/>
+                <w:sz w:val="14"/>
+                <w:szCs w:val="16"/>
+              </w:rPr>
+            </w:pPr>
+            <w:r>
+              <w:rPr>
+                <w:rFonts w:ascii="Pericles" w:hAnsi="Pericles"/>
+                <w:i/>
+                <w:sz w:val="14"/>
+                <w:szCs w:val="16"/>
+                <w:u w:val="single"/>
+              </w:rPr>
+              <w:t>Bitter Tea</w:t>
+            </w:r>
+            <w:r>
+              <w:rPr>
+                <w:rFonts w:ascii="Pericles" w:hAnsi="Pericles"/>
+                <w:sz w:val="14"/>
+                <w:szCs w:val="16"/>
+              </w:rPr>
+              <w:t xml:space="preserve"> </w:t>
+            </w:r>
+            <w:r>
+              <w:rPr>
+                <w:rFonts w:ascii="Arial" w:hAnsi="Arial" w:cs="Arial"/>
+                <w:sz w:val="14"/>
+                <w:szCs w:val="16"/>
+              </w:rPr>
+              <w:t>–</w:t>
+            </w:r>
+            <w:r>
+              <w:rPr>
+                <w:rFonts w:ascii="Pericles" w:hAnsi="Pericles"/>
+                <w:sz w:val="14"/>
+                <w:szCs w:val="16"/>
+              </w:rPr>
+              <w:t xml:space="preserve"> Dark vision for 3 hours (DL 16; 80G)</w:t>
+            </w:r>
+          </w:p>
+        </w:tc>
+      </w:tr>
+      <w:tr>
+        <w:tc>
+          <w:tcPr>
+            <w:tcW w:w="497" w:type="pct"/>
+          </w:tcPr>
+          <w:p>
+            <w:pPr>
+              <w:rPr>
+                <w:rFonts w:ascii="Pericles" w:hAnsi="Pericles"/>
+                <w:sz w:val="14"/>
+                <w:szCs w:val="16"/>
+              </w:rPr>
+            </w:pPr>
+            <w:r>
+              <w:rPr>
+                <w:rFonts w:ascii="Pericles" w:hAnsi="Pericles"/>
+                <w:sz w:val="14"/>
+                <w:szCs w:val="16"/>
+              </w:rPr>
+              <w:t>White Cap</w:t>
+            </w:r>
+          </w:p>
+        </w:tc>
+        <w:tc>
+          <w:tcPr>
+            <w:tcW w:w="305" w:type="pct"/>
+          </w:tcPr>
+          <w:p>
+            <w:pPr>
+              <w:rPr>
+                <w:rFonts w:ascii="Pericles" w:hAnsi="Pericles"/>
+                <w:sz w:val="14"/>
+                <w:szCs w:val="16"/>
+              </w:rPr>
+            </w:pPr>
+            <w:r>
+              <w:rPr>
+                <w:rFonts w:ascii="Pericles" w:hAnsi="Pericles"/>
+                <w:sz w:val="14"/>
+                <w:szCs w:val="16"/>
+              </w:rPr>
+              <w:t>2d4</w:t>
+            </w:r>
+          </w:p>
+        </w:tc>
+        <w:tc>
+          <w:tcPr>
+            <w:tcW w:w="2039" w:type="pct"/>
+          </w:tcPr>
+          <w:p>
+            <w:pPr>
+              <w:pStyle w:val="ListParagraph"/>
+              <w:numPr>
+                <w:ilvl w:val="0"/>
+                <w:numId w:val="2"/>
+              </w:numPr>
+              <w:rPr>
+                <w:rFonts w:ascii="Pericles" w:hAnsi="Pericles"/>
+                <w:sz w:val="14"/>
+                <w:szCs w:val="16"/>
+              </w:rPr>
+            </w:pPr>
+            <w:r>
+              <w:rPr>
+                <w:rFonts w:ascii="Pericles" w:hAnsi="Pericles"/>
+                <w:sz w:val="14"/>
+                <w:szCs w:val="16"/>
+              </w:rPr>
+              <w:t xml:space="preserve">When applied to a weapon, it makes that weapon </w:t>
+            </w:r>
+            <w:proofErr w:type="gramStart"/>
+            <w:r>
+              <w:rPr>
+                <w:rFonts w:ascii="Pericles" w:hAnsi="Pericles"/>
+                <w:sz w:val="14"/>
+                <w:szCs w:val="16"/>
+              </w:rPr>
+              <w:t>sticky(</w:t>
+            </w:r>
+            <w:proofErr w:type="gramEnd"/>
+            <w:r>
+              <w:rPr>
+                <w:rFonts w:ascii="Pericles" w:hAnsi="Pericles"/>
+                <w:sz w:val="14"/>
+                <w:szCs w:val="16"/>
+              </w:rPr>
+              <w:t>2)</w:t>
+            </w:r>
+          </w:p>
+        </w:tc>
+        <w:tc>
+          <w:tcPr>
+            <w:tcW w:w="248" w:type="pct"/>
+          </w:tcPr>
+          <w:p>
+            <w:pPr>
+              <w:rPr>
+                <w:rFonts w:ascii="Pericles" w:hAnsi="Pericles"/>
+                <w:sz w:val="14"/>
+                <w:szCs w:val="16"/>
+              </w:rPr>
+            </w:pPr>
+            <w:r>
+              <w:rPr>
+                <w:rFonts w:ascii="Pericles" w:hAnsi="Pericles"/>
+                <w:sz w:val="14"/>
+                <w:szCs w:val="16"/>
+              </w:rPr>
+              <w:t>5G</w:t>
+            </w:r>
+          </w:p>
+        </w:tc>
+        <w:tc>
+          <w:tcPr>
+            <w:tcW w:w="1911" w:type="pct"/>
+          </w:tcPr>
+          <w:p>
+            <w:pPr>
+              <w:pStyle w:val="ListParagraph"/>
+              <w:numPr>
+                <w:ilvl w:val="0"/>
+                <w:numId w:val="2"/>
+              </w:numPr>
+              <w:rPr>
+                <w:rFonts w:ascii="Pericles" w:hAnsi="Pericles"/>
+                <w:sz w:val="14"/>
+                <w:szCs w:val="16"/>
+              </w:rPr>
+            </w:pPr>
+            <w:r>
+              <w:rPr>
+                <w:rFonts w:ascii="Pericles" w:hAnsi="Pericles"/>
+                <w:i/>
+                <w:sz w:val="14"/>
+                <w:szCs w:val="16"/>
+                <w:u w:val="single"/>
+              </w:rPr>
+              <w:t>White Cap Glue</w:t>
+            </w:r>
+            <w:r>
+              <w:rPr>
+                <w:rFonts w:ascii="Pericles" w:hAnsi="Pericles"/>
+                <w:sz w:val="14"/>
+                <w:szCs w:val="16"/>
+              </w:rPr>
+              <w:t xml:space="preserve"> </w:t>
+            </w:r>
+            <w:r>
+              <w:rPr>
+                <w:rFonts w:ascii="Arial" w:hAnsi="Arial" w:cs="Arial"/>
+                <w:sz w:val="14"/>
+                <w:szCs w:val="16"/>
+              </w:rPr>
+              <w:t>–</w:t>
+            </w:r>
+            <w:r>
+              <w:rPr>
+                <w:rFonts w:ascii="Pericles" w:hAnsi="Pericles"/>
+                <w:sz w:val="14"/>
+                <w:szCs w:val="16"/>
+              </w:rPr>
+              <w:t xml:space="preserve"> Makes a glue that has a muscle of 16 (DL 8; 5G)</w:t>
+            </w:r>
+          </w:p>
+        </w:tc>
+      </w:tr>
+      <w:tr>
+        <w:tc>
+          <w:tcPr>
+            <w:tcW w:w="497" w:type="pct"/>
+          </w:tcPr>
+          <w:p>
+            <w:pPr>
+              <w:rPr>
+                <w:rFonts w:ascii="Pericles" w:hAnsi="Pericles"/>
+                <w:sz w:val="14"/>
+                <w:szCs w:val="16"/>
+              </w:rPr>
+            </w:pPr>
             <w:r>
               <w:rPr>
                 <w:rFonts w:ascii="Pericles" w:hAnsi="Pericles"/>
@@ -3666,10 +5351,36 @@
             <w:r>
               <w:rPr>
                 <w:rFonts w:ascii="Pericles" w:hAnsi="Pericles"/>
-                <w:sz w:val="14"/>
-                <w:szCs w:val="16"/>
-              </w:rPr>
-              <w:t>A reedy plant that grows near rivers</w:t>
+                <w:i/>
+                <w:sz w:val="14"/>
+                <w:szCs w:val="16"/>
+                <w:u w:val="single"/>
+              </w:rPr>
+              <w:t>Zeal Flour</w:t>
+            </w:r>
+            <w:r>
+              <w:rPr>
+                <w:rFonts w:ascii="Pericles" w:hAnsi="Pericles"/>
+                <w:sz w:val="14"/>
+                <w:szCs w:val="16"/>
+              </w:rPr>
+              <w:t xml:space="preserve"> </w:t>
+            </w:r>
+            <w:r>
+              <w:rPr>
+                <w:rFonts w:ascii="Arial" w:hAnsi="Arial" w:cs="Arial"/>
+                <w:sz w:val="14"/>
+                <w:szCs w:val="16"/>
+              </w:rPr>
+              <w:t>–</w:t>
+            </w:r>
+            <w:r>
+              <w:rPr>
+                <w:rFonts w:ascii="Pericles" w:hAnsi="Pericles"/>
+                <w:sz w:val="14"/>
+                <w:szCs w:val="16"/>
+              </w:rPr>
+              <w:t xml:space="preserve"> Powdered and backed into wafers that give a +2 theology checks for 1 hour (DL 12; 60G)</w:t>
             </w:r>
           </w:p>
         </w:tc>
@@ -4547,7 +6258,6 @@
   <w:style w:type="character" w:default="1" w:styleId="DefaultParagraphFont">
     <w:name w:val="Default Paragraph Font"/>
     <w:uiPriority w:val="1"/>
-    <w:semiHidden/>
     <w:unhideWhenUsed/>
   </w:style>
   <w:style w:type="table" w:default="1" w:styleId="TableNormal">

</xml_diff>